<commit_message>
Code for mission 3 :white_check_mark:  and mission 5 started :runner:
</commit_message>
<xml_diff>
--- a/Lab2/lab2.docx
+++ b/Lab2/lab2.docx
@@ -233,6 +233,7 @@
       <w:r>
         <w:rPr>
           <w:rFonts w:cs="Calibri"/>
+          <w:noProof/>
           <w:rtl/>
         </w:rPr>
         <w:drawing>
@@ -275,7 +276,7 @@
     <w:p>
       <w:pPr>
         <w:rPr>
-          <w:rFonts w:cstheme="minorHAnsi" w:hint="cs"/>
+          <w:rFonts w:cstheme="minorHAnsi"/>
           <w:rtl/>
         </w:rPr>
       </w:pPr>
@@ -327,13 +328,14 @@
       <w:pPr>
         <w:jc w:val="center"/>
         <w:rPr>
-          <w:rFonts w:cstheme="minorHAnsi" w:hint="cs"/>
+          <w:rFonts w:cstheme="minorHAnsi"/>
           <w:rtl/>
         </w:rPr>
       </w:pPr>
       <w:r>
         <w:rPr>
           <w:rFonts w:cs="Calibri"/>
+          <w:noProof/>
           <w:rtl/>
         </w:rPr>
         <w:drawing>
@@ -375,6 +377,7 @@
       <w:r>
         <w:rPr>
           <w:rFonts w:cs="Calibri"/>
+          <w:noProof/>
           <w:rtl/>
         </w:rPr>
         <w:drawing>
@@ -450,6 +453,7 @@
       <w:r>
         <w:rPr>
           <w:rFonts w:cs="Calibri"/>
+          <w:noProof/>
           <w:rtl/>
         </w:rPr>
         <w:lastRenderedPageBreak/>
@@ -492,6 +496,7 @@
       <w:r>
         <w:rPr>
           <w:rFonts w:cs="Calibri"/>
+          <w:noProof/>
           <w:rtl/>
         </w:rPr>
         <w:drawing>
@@ -613,6 +618,7 @@
       <w:r>
         <w:rPr>
           <w:rFonts w:cs="Calibri"/>
+          <w:noProof/>
           <w:rtl/>
         </w:rPr>
         <w:drawing>
@@ -658,7 +664,7 @@
           <w:tab w:val="left" w:pos="1220"/>
         </w:tabs>
         <w:rPr>
-          <w:rFonts w:cstheme="minorHAnsi" w:hint="cs"/>
+          <w:rFonts w:cstheme="minorHAnsi"/>
           <w:rtl/>
         </w:rPr>
       </w:pPr>
@@ -720,6 +726,7 @@
       <w:r>
         <w:rPr>
           <w:rFonts w:cs="Calibri"/>
+          <w:noProof/>
           <w:rtl/>
         </w:rPr>
         <w:drawing>
@@ -836,9 +843,1638 @@
         </w:tabs>
         <w:rPr>
           <w:rFonts w:cstheme="minorHAnsi"/>
-          <w:rtl/>
-        </w:rPr>
-      </w:pPr>
+        </w:rPr>
+      </w:pPr>
+    </w:p>
+    <w:p>
+      <w:pPr>
+        <w:shd w:val="clear" w:color="auto" w:fill="2B2B2B"/>
+        <w:tabs>
+          <w:tab w:val="left" w:pos="916"/>
+          <w:tab w:val="left" w:pos="1832"/>
+          <w:tab w:val="left" w:pos="2748"/>
+          <w:tab w:val="left" w:pos="3664"/>
+          <w:tab w:val="left" w:pos="4580"/>
+          <w:tab w:val="left" w:pos="5496"/>
+          <w:tab w:val="left" w:pos="6412"/>
+          <w:tab w:val="left" w:pos="7328"/>
+          <w:tab w:val="left" w:pos="8244"/>
+          <w:tab w:val="left" w:pos="9160"/>
+          <w:tab w:val="left" w:pos="10076"/>
+          <w:tab w:val="left" w:pos="10992"/>
+          <w:tab w:val="left" w:pos="11908"/>
+          <w:tab w:val="left" w:pos="12824"/>
+          <w:tab w:val="left" w:pos="13740"/>
+          <w:tab w:val="left" w:pos="14656"/>
+        </w:tabs>
+        <w:bidi w:val="0"/>
+        <w:spacing w:after="0" w:line="240" w:lineRule="auto"/>
+        <w:rPr>
+          <w:rFonts w:ascii="Courier New" w:eastAsia="Times New Roman" w:hAnsi="Courier New" w:cs="Courier New"/>
+          <w:color w:val="A9B7C6"/>
+          <w:sz w:val="20"/>
+          <w:szCs w:val="20"/>
+        </w:rPr>
+      </w:pPr>
+      <w:r>
+        <w:rPr>
+          <w:rFonts w:ascii="Courier New" w:eastAsia="Times New Roman" w:hAnsi="Courier New" w:cs="Courier New"/>
+          <w:color w:val="CC7832"/>
+          <w:sz w:val="20"/>
+          <w:szCs w:val="20"/>
+        </w:rPr>
+        <w:t xml:space="preserve">package </w:t>
+      </w:r>
+      <w:proofErr w:type="spellStart"/>
+      <w:r>
+        <w:rPr>
+          <w:rFonts w:ascii="Courier New" w:eastAsia="Times New Roman" w:hAnsi="Courier New" w:cs="Courier New"/>
+          <w:color w:val="A9B7C6"/>
+          <w:sz w:val="20"/>
+          <w:szCs w:val="20"/>
+        </w:rPr>
+        <w:t>org.example</w:t>
+      </w:r>
+      <w:proofErr w:type="spellEnd"/>
+      <w:r>
+        <w:rPr>
+          <w:rFonts w:ascii="Courier New" w:eastAsia="Times New Roman" w:hAnsi="Courier New" w:cs="Courier New"/>
+          <w:color w:val="CC7832"/>
+          <w:sz w:val="20"/>
+          <w:szCs w:val="20"/>
+        </w:rPr>
+        <w:t>;</w:t>
+      </w:r>
+      <w:r>
+        <w:rPr>
+          <w:rFonts w:ascii="Courier New" w:eastAsia="Times New Roman" w:hAnsi="Courier New" w:cs="Courier New"/>
+          <w:color w:val="CC7832"/>
+          <w:sz w:val="20"/>
+          <w:szCs w:val="20"/>
+        </w:rPr>
+        <w:br/>
+      </w:r>
+      <w:r>
+        <w:rPr>
+          <w:rFonts w:ascii="Courier New" w:eastAsia="Times New Roman" w:hAnsi="Courier New" w:cs="Courier New"/>
+          <w:color w:val="CC7832"/>
+          <w:sz w:val="20"/>
+          <w:szCs w:val="20"/>
+        </w:rPr>
+        <w:br/>
+        <w:t xml:space="preserve">public class </w:t>
+      </w:r>
+      <w:proofErr w:type="spellStart"/>
+      <w:r>
+        <w:rPr>
+          <w:rFonts w:ascii="Courier New" w:eastAsia="Times New Roman" w:hAnsi="Courier New" w:cs="Courier New"/>
+          <w:color w:val="A9B7C6"/>
+          <w:sz w:val="20"/>
+          <w:szCs w:val="20"/>
+        </w:rPr>
+        <w:t>SumThreads</w:t>
+      </w:r>
+      <w:proofErr w:type="spellEnd"/>
+      <w:r>
+        <w:rPr>
+          <w:rFonts w:ascii="Courier New" w:eastAsia="Times New Roman" w:hAnsi="Courier New" w:cs="Courier New"/>
+          <w:color w:val="A9B7C6"/>
+          <w:sz w:val="20"/>
+          <w:szCs w:val="20"/>
+        </w:rPr>
+        <w:t xml:space="preserve"> </w:t>
+      </w:r>
+      <w:r>
+        <w:rPr>
+          <w:rFonts w:ascii="Courier New" w:eastAsia="Times New Roman" w:hAnsi="Courier New" w:cs="Courier New"/>
+          <w:color w:val="CC7832"/>
+          <w:sz w:val="20"/>
+          <w:szCs w:val="20"/>
+        </w:rPr>
+        <w:t xml:space="preserve">extends </w:t>
+      </w:r>
+      <w:r>
+        <w:rPr>
+          <w:rFonts w:ascii="Courier New" w:eastAsia="Times New Roman" w:hAnsi="Courier New" w:cs="Courier New"/>
+          <w:color w:val="A9B7C6"/>
+          <w:sz w:val="20"/>
+          <w:szCs w:val="20"/>
+        </w:rPr>
+        <w:t>Thread {</w:t>
+      </w:r>
+      <w:r>
+        <w:rPr>
+          <w:rFonts w:ascii="Courier New" w:eastAsia="Times New Roman" w:hAnsi="Courier New" w:cs="Courier New"/>
+          <w:color w:val="A9B7C6"/>
+          <w:sz w:val="20"/>
+          <w:szCs w:val="20"/>
+        </w:rPr>
+        <w:br/>
+        <w:t xml:space="preserve">    </w:t>
+      </w:r>
+      <w:r>
+        <w:rPr>
+          <w:rFonts w:ascii="Courier New" w:eastAsia="Times New Roman" w:hAnsi="Courier New" w:cs="Courier New"/>
+          <w:color w:val="CC7832"/>
+          <w:sz w:val="20"/>
+          <w:szCs w:val="20"/>
+        </w:rPr>
+        <w:t xml:space="preserve">public static final long </w:t>
+      </w:r>
+      <w:proofErr w:type="spellStart"/>
+      <w:r>
+        <w:rPr>
+          <w:rFonts w:ascii="Courier New" w:eastAsia="Times New Roman" w:hAnsi="Courier New" w:cs="Courier New"/>
+          <w:i/>
+          <w:iCs/>
+          <w:color w:val="9876AA"/>
+          <w:sz w:val="20"/>
+          <w:szCs w:val="20"/>
+        </w:rPr>
+        <w:t>tenthOfSumNum</w:t>
+      </w:r>
+      <w:proofErr w:type="spellEnd"/>
+      <w:r>
+        <w:rPr>
+          <w:rFonts w:ascii="Courier New" w:eastAsia="Times New Roman" w:hAnsi="Courier New" w:cs="Courier New"/>
+          <w:i/>
+          <w:iCs/>
+          <w:color w:val="9876AA"/>
+          <w:sz w:val="20"/>
+          <w:szCs w:val="20"/>
+        </w:rPr>
+        <w:t xml:space="preserve"> </w:t>
+      </w:r>
+      <w:r>
+        <w:rPr>
+          <w:rFonts w:ascii="Courier New" w:eastAsia="Times New Roman" w:hAnsi="Courier New" w:cs="Courier New"/>
+          <w:color w:val="A9B7C6"/>
+          <w:sz w:val="20"/>
+          <w:szCs w:val="20"/>
+        </w:rPr>
+        <w:t xml:space="preserve">= </w:t>
+      </w:r>
+      <w:r>
+        <w:rPr>
+          <w:rFonts w:ascii="Courier New" w:eastAsia="Times New Roman" w:hAnsi="Courier New" w:cs="Courier New"/>
+          <w:color w:val="6897BB"/>
+          <w:sz w:val="20"/>
+          <w:szCs w:val="20"/>
+        </w:rPr>
+        <w:t xml:space="preserve">4294967296L </w:t>
+      </w:r>
+      <w:r>
+        <w:rPr>
+          <w:rFonts w:ascii="Courier New" w:eastAsia="Times New Roman" w:hAnsi="Courier New" w:cs="Courier New"/>
+          <w:color w:val="A9B7C6"/>
+          <w:sz w:val="20"/>
+          <w:szCs w:val="20"/>
+        </w:rPr>
+        <w:t xml:space="preserve">/ </w:t>
+      </w:r>
+      <w:r>
+        <w:rPr>
+          <w:rFonts w:ascii="Courier New" w:eastAsia="Times New Roman" w:hAnsi="Courier New" w:cs="Courier New"/>
+          <w:color w:val="6897BB"/>
+          <w:sz w:val="20"/>
+          <w:szCs w:val="20"/>
+        </w:rPr>
+        <w:t>10</w:t>
+      </w:r>
+      <w:r>
+        <w:rPr>
+          <w:rFonts w:ascii="Courier New" w:eastAsia="Times New Roman" w:hAnsi="Courier New" w:cs="Courier New"/>
+          <w:color w:val="CC7832"/>
+          <w:sz w:val="20"/>
+          <w:szCs w:val="20"/>
+        </w:rPr>
+        <w:t xml:space="preserve">; </w:t>
+      </w:r>
+      <w:r>
+        <w:rPr>
+          <w:rFonts w:ascii="Courier New" w:eastAsia="Times New Roman" w:hAnsi="Courier New" w:cs="Courier New"/>
+          <w:color w:val="808080"/>
+          <w:sz w:val="20"/>
+          <w:szCs w:val="20"/>
+        </w:rPr>
+        <w:t>// 2^32 / 10</w:t>
+      </w:r>
+      <w:r>
+        <w:rPr>
+          <w:rFonts w:ascii="Courier New" w:eastAsia="Times New Roman" w:hAnsi="Courier New" w:cs="Courier New"/>
+          <w:color w:val="808080"/>
+          <w:sz w:val="20"/>
+          <w:szCs w:val="20"/>
+        </w:rPr>
+        <w:br/>
+        <w:t xml:space="preserve">    </w:t>
+      </w:r>
+      <w:r>
+        <w:rPr>
+          <w:rFonts w:ascii="Courier New" w:eastAsia="Times New Roman" w:hAnsi="Courier New" w:cs="Courier New"/>
+          <w:color w:val="CC7832"/>
+          <w:sz w:val="20"/>
+          <w:szCs w:val="20"/>
+        </w:rPr>
+        <w:t xml:space="preserve">private int </w:t>
+      </w:r>
+      <w:proofErr w:type="spellStart"/>
+      <w:r>
+        <w:rPr>
+          <w:rFonts w:ascii="Courier New" w:eastAsia="Times New Roman" w:hAnsi="Courier New" w:cs="Courier New"/>
+          <w:color w:val="9876AA"/>
+          <w:sz w:val="20"/>
+          <w:szCs w:val="20"/>
+        </w:rPr>
+        <w:t>partialSum</w:t>
+      </w:r>
+      <w:proofErr w:type="spellEnd"/>
+      <w:r>
+        <w:rPr>
+          <w:rFonts w:ascii="Courier New" w:eastAsia="Times New Roman" w:hAnsi="Courier New" w:cs="Courier New"/>
+          <w:color w:val="CC7832"/>
+          <w:sz w:val="20"/>
+          <w:szCs w:val="20"/>
+        </w:rPr>
+        <w:t>;</w:t>
+      </w:r>
+      <w:r>
+        <w:rPr>
+          <w:rFonts w:ascii="Courier New" w:eastAsia="Times New Roman" w:hAnsi="Courier New" w:cs="Courier New"/>
+          <w:color w:val="CC7832"/>
+          <w:sz w:val="20"/>
+          <w:szCs w:val="20"/>
+        </w:rPr>
+        <w:br/>
+        <w:t xml:space="preserve">    public </w:t>
+      </w:r>
+      <w:proofErr w:type="spellStart"/>
+      <w:r>
+        <w:rPr>
+          <w:rFonts w:ascii="Courier New" w:eastAsia="Times New Roman" w:hAnsi="Courier New" w:cs="Courier New"/>
+          <w:color w:val="FFC66D"/>
+          <w:sz w:val="20"/>
+          <w:szCs w:val="20"/>
+        </w:rPr>
+        <w:t>SumThreads</w:t>
+      </w:r>
+      <w:proofErr w:type="spellEnd"/>
+      <w:r>
+        <w:rPr>
+          <w:rFonts w:ascii="Courier New" w:eastAsia="Times New Roman" w:hAnsi="Courier New" w:cs="Courier New"/>
+          <w:color w:val="A9B7C6"/>
+          <w:sz w:val="20"/>
+          <w:szCs w:val="20"/>
+        </w:rPr>
+        <w:t>(</w:t>
+      </w:r>
+      <w:r>
+        <w:rPr>
+          <w:rFonts w:ascii="Courier New" w:eastAsia="Times New Roman" w:hAnsi="Courier New" w:cs="Courier New"/>
+          <w:color w:val="CC7832"/>
+          <w:sz w:val="20"/>
+          <w:szCs w:val="20"/>
+        </w:rPr>
+        <w:t xml:space="preserve">int </w:t>
+      </w:r>
+      <w:r>
+        <w:rPr>
+          <w:rFonts w:ascii="Courier New" w:eastAsia="Times New Roman" w:hAnsi="Courier New" w:cs="Courier New"/>
+          <w:color w:val="A9B7C6"/>
+          <w:sz w:val="20"/>
+          <w:szCs w:val="20"/>
+        </w:rPr>
+        <w:t>n){</w:t>
+      </w:r>
+      <w:r>
+        <w:rPr>
+          <w:rFonts w:ascii="Courier New" w:eastAsia="Times New Roman" w:hAnsi="Courier New" w:cs="Courier New"/>
+          <w:color w:val="A9B7C6"/>
+          <w:sz w:val="20"/>
+          <w:szCs w:val="20"/>
+        </w:rPr>
+        <w:br/>
+        <w:t xml:space="preserve">        </w:t>
+      </w:r>
+      <w:proofErr w:type="spellStart"/>
+      <w:r>
+        <w:rPr>
+          <w:rFonts w:ascii="Courier New" w:eastAsia="Times New Roman" w:hAnsi="Courier New" w:cs="Courier New"/>
+          <w:color w:val="9876AA"/>
+          <w:sz w:val="20"/>
+          <w:szCs w:val="20"/>
+        </w:rPr>
+        <w:t>partialSum</w:t>
+      </w:r>
+      <w:proofErr w:type="spellEnd"/>
+      <w:r>
+        <w:rPr>
+          <w:rFonts w:ascii="Courier New" w:eastAsia="Times New Roman" w:hAnsi="Courier New" w:cs="Courier New"/>
+          <w:color w:val="9876AA"/>
+          <w:sz w:val="20"/>
+          <w:szCs w:val="20"/>
+        </w:rPr>
+        <w:t xml:space="preserve"> </w:t>
+      </w:r>
+      <w:r>
+        <w:rPr>
+          <w:rFonts w:ascii="Courier New" w:eastAsia="Times New Roman" w:hAnsi="Courier New" w:cs="Courier New"/>
+          <w:color w:val="A9B7C6"/>
+          <w:sz w:val="20"/>
+          <w:szCs w:val="20"/>
+        </w:rPr>
+        <w:t>= n</w:t>
+      </w:r>
+      <w:r>
+        <w:rPr>
+          <w:rFonts w:ascii="Courier New" w:eastAsia="Times New Roman" w:hAnsi="Courier New" w:cs="Courier New"/>
+          <w:color w:val="CC7832"/>
+          <w:sz w:val="20"/>
+          <w:szCs w:val="20"/>
+        </w:rPr>
+        <w:t>;</w:t>
+      </w:r>
+      <w:r>
+        <w:rPr>
+          <w:rFonts w:ascii="Courier New" w:eastAsia="Times New Roman" w:hAnsi="Courier New" w:cs="Courier New"/>
+          <w:color w:val="CC7832"/>
+          <w:sz w:val="20"/>
+          <w:szCs w:val="20"/>
+        </w:rPr>
+        <w:br/>
+        <w:t xml:space="preserve">    </w:t>
+      </w:r>
+      <w:r>
+        <w:rPr>
+          <w:rFonts w:ascii="Courier New" w:eastAsia="Times New Roman" w:hAnsi="Courier New" w:cs="Courier New"/>
+          <w:color w:val="A9B7C6"/>
+          <w:sz w:val="20"/>
+          <w:szCs w:val="20"/>
+        </w:rPr>
+        <w:t>}</w:t>
+      </w:r>
+      <w:r>
+        <w:rPr>
+          <w:rFonts w:ascii="Courier New" w:eastAsia="Times New Roman" w:hAnsi="Courier New" w:cs="Courier New"/>
+          <w:color w:val="A9B7C6"/>
+          <w:sz w:val="20"/>
+          <w:szCs w:val="20"/>
+        </w:rPr>
+        <w:br/>
+        <w:t xml:space="preserve">    </w:t>
+      </w:r>
+      <w:r>
+        <w:rPr>
+          <w:rFonts w:ascii="Courier New" w:eastAsia="Times New Roman" w:hAnsi="Courier New" w:cs="Courier New"/>
+          <w:color w:val="CC7832"/>
+          <w:sz w:val="20"/>
+          <w:szCs w:val="20"/>
+        </w:rPr>
+        <w:t xml:space="preserve">public int </w:t>
+      </w:r>
+      <w:proofErr w:type="spellStart"/>
+      <w:r>
+        <w:rPr>
+          <w:rFonts w:ascii="Courier New" w:eastAsia="Times New Roman" w:hAnsi="Courier New" w:cs="Courier New"/>
+          <w:color w:val="FFC66D"/>
+          <w:sz w:val="20"/>
+          <w:szCs w:val="20"/>
+        </w:rPr>
+        <w:t>retSum</w:t>
+      </w:r>
+      <w:proofErr w:type="spellEnd"/>
+      <w:r>
+        <w:rPr>
+          <w:rFonts w:ascii="Courier New" w:eastAsia="Times New Roman" w:hAnsi="Courier New" w:cs="Courier New"/>
+          <w:color w:val="A9B7C6"/>
+          <w:sz w:val="20"/>
+          <w:szCs w:val="20"/>
+        </w:rPr>
+        <w:t>(){</w:t>
+      </w:r>
+      <w:r>
+        <w:rPr>
+          <w:rFonts w:ascii="Courier New" w:eastAsia="Times New Roman" w:hAnsi="Courier New" w:cs="Courier New"/>
+          <w:color w:val="A9B7C6"/>
+          <w:sz w:val="20"/>
+          <w:szCs w:val="20"/>
+        </w:rPr>
+        <w:br/>
+        <w:t xml:space="preserve">        </w:t>
+      </w:r>
+      <w:r>
+        <w:rPr>
+          <w:rFonts w:ascii="Courier New" w:eastAsia="Times New Roman" w:hAnsi="Courier New" w:cs="Courier New"/>
+          <w:color w:val="CC7832"/>
+          <w:sz w:val="20"/>
+          <w:szCs w:val="20"/>
+        </w:rPr>
+        <w:t xml:space="preserve">return </w:t>
+      </w:r>
+      <w:proofErr w:type="spellStart"/>
+      <w:r>
+        <w:rPr>
+          <w:rFonts w:ascii="Courier New" w:eastAsia="Times New Roman" w:hAnsi="Courier New" w:cs="Courier New"/>
+          <w:color w:val="9876AA"/>
+          <w:sz w:val="20"/>
+          <w:szCs w:val="20"/>
+        </w:rPr>
+        <w:t>partialSum</w:t>
+      </w:r>
+      <w:proofErr w:type="spellEnd"/>
+      <w:r>
+        <w:rPr>
+          <w:rFonts w:ascii="Courier New" w:eastAsia="Times New Roman" w:hAnsi="Courier New" w:cs="Courier New"/>
+          <w:color w:val="CC7832"/>
+          <w:sz w:val="20"/>
+          <w:szCs w:val="20"/>
+        </w:rPr>
+        <w:t>;</w:t>
+      </w:r>
+      <w:r>
+        <w:rPr>
+          <w:rFonts w:ascii="Courier New" w:eastAsia="Times New Roman" w:hAnsi="Courier New" w:cs="Courier New"/>
+          <w:color w:val="CC7832"/>
+          <w:sz w:val="20"/>
+          <w:szCs w:val="20"/>
+        </w:rPr>
+        <w:br/>
+        <w:t xml:space="preserve">    </w:t>
+      </w:r>
+      <w:r>
+        <w:rPr>
+          <w:rFonts w:ascii="Courier New" w:eastAsia="Times New Roman" w:hAnsi="Courier New" w:cs="Courier New"/>
+          <w:color w:val="A9B7C6"/>
+          <w:sz w:val="20"/>
+          <w:szCs w:val="20"/>
+        </w:rPr>
+        <w:t>}</w:t>
+      </w:r>
+      <w:r>
+        <w:rPr>
+          <w:rFonts w:ascii="Courier New" w:eastAsia="Times New Roman" w:hAnsi="Courier New" w:cs="Courier New"/>
+          <w:color w:val="A9B7C6"/>
+          <w:sz w:val="20"/>
+          <w:szCs w:val="20"/>
+        </w:rPr>
+        <w:br/>
+        <w:t xml:space="preserve">    </w:t>
+      </w:r>
+      <w:r>
+        <w:rPr>
+          <w:rFonts w:ascii="Courier New" w:eastAsia="Times New Roman" w:hAnsi="Courier New" w:cs="Courier New"/>
+          <w:color w:val="BBB529"/>
+          <w:sz w:val="20"/>
+          <w:szCs w:val="20"/>
+        </w:rPr>
+        <w:t>@Override</w:t>
+      </w:r>
+      <w:r>
+        <w:rPr>
+          <w:rFonts w:ascii="Courier New" w:eastAsia="Times New Roman" w:hAnsi="Courier New" w:cs="Courier New"/>
+          <w:color w:val="BBB529"/>
+          <w:sz w:val="20"/>
+          <w:szCs w:val="20"/>
+        </w:rPr>
+        <w:br/>
+        <w:t xml:space="preserve">    </w:t>
+      </w:r>
+      <w:r>
+        <w:rPr>
+          <w:rFonts w:ascii="Courier New" w:eastAsia="Times New Roman" w:hAnsi="Courier New" w:cs="Courier New"/>
+          <w:color w:val="CC7832"/>
+          <w:sz w:val="20"/>
+          <w:szCs w:val="20"/>
+        </w:rPr>
+        <w:t xml:space="preserve">public void </w:t>
+      </w:r>
+      <w:r>
+        <w:rPr>
+          <w:rFonts w:ascii="Courier New" w:eastAsia="Times New Roman" w:hAnsi="Courier New" w:cs="Courier New"/>
+          <w:color w:val="FFC66D"/>
+          <w:sz w:val="20"/>
+          <w:szCs w:val="20"/>
+        </w:rPr>
+        <w:t>run</w:t>
+      </w:r>
+      <w:r>
+        <w:rPr>
+          <w:rFonts w:ascii="Courier New" w:eastAsia="Times New Roman" w:hAnsi="Courier New" w:cs="Courier New"/>
+          <w:color w:val="A9B7C6"/>
+          <w:sz w:val="20"/>
+          <w:szCs w:val="20"/>
+        </w:rPr>
+        <w:t>() {</w:t>
+      </w:r>
+      <w:r>
+        <w:rPr>
+          <w:rFonts w:ascii="Courier New" w:eastAsia="Times New Roman" w:hAnsi="Courier New" w:cs="Courier New"/>
+          <w:color w:val="A9B7C6"/>
+          <w:sz w:val="20"/>
+          <w:szCs w:val="20"/>
+        </w:rPr>
+        <w:br/>
+        <w:t xml:space="preserve">        </w:t>
+      </w:r>
+      <w:proofErr w:type="spellStart"/>
+      <w:r>
+        <w:rPr>
+          <w:rFonts w:ascii="Courier New" w:eastAsia="Times New Roman" w:hAnsi="Courier New" w:cs="Courier New"/>
+          <w:color w:val="9876AA"/>
+          <w:sz w:val="20"/>
+          <w:szCs w:val="20"/>
+        </w:rPr>
+        <w:t>partialSum</w:t>
+      </w:r>
+      <w:proofErr w:type="spellEnd"/>
+      <w:r>
+        <w:rPr>
+          <w:rFonts w:ascii="Courier New" w:eastAsia="Times New Roman" w:hAnsi="Courier New" w:cs="Courier New"/>
+          <w:color w:val="9876AA"/>
+          <w:sz w:val="20"/>
+          <w:szCs w:val="20"/>
+        </w:rPr>
+        <w:t xml:space="preserve"> </w:t>
+      </w:r>
+      <w:r>
+        <w:rPr>
+          <w:rFonts w:ascii="Courier New" w:eastAsia="Times New Roman" w:hAnsi="Courier New" w:cs="Courier New"/>
+          <w:color w:val="A9B7C6"/>
+          <w:sz w:val="20"/>
+          <w:szCs w:val="20"/>
+        </w:rPr>
+        <w:t xml:space="preserve">= </w:t>
+      </w:r>
+      <w:r>
+        <w:rPr>
+          <w:rFonts w:ascii="Courier New" w:eastAsia="Times New Roman" w:hAnsi="Courier New" w:cs="Courier New"/>
+          <w:color w:val="6897BB"/>
+          <w:sz w:val="20"/>
+          <w:szCs w:val="20"/>
+        </w:rPr>
+        <w:t>0</w:t>
+      </w:r>
+      <w:r>
+        <w:rPr>
+          <w:rFonts w:ascii="Courier New" w:eastAsia="Times New Roman" w:hAnsi="Courier New" w:cs="Courier New"/>
+          <w:color w:val="CC7832"/>
+          <w:sz w:val="20"/>
+          <w:szCs w:val="20"/>
+        </w:rPr>
+        <w:t>;</w:t>
+      </w:r>
+      <w:r>
+        <w:rPr>
+          <w:rFonts w:ascii="Courier New" w:eastAsia="Times New Roman" w:hAnsi="Courier New" w:cs="Courier New"/>
+          <w:color w:val="CC7832"/>
+          <w:sz w:val="20"/>
+          <w:szCs w:val="20"/>
+        </w:rPr>
+        <w:br/>
+        <w:t xml:space="preserve">        while</w:t>
+      </w:r>
+      <w:r>
+        <w:rPr>
+          <w:rFonts w:ascii="Courier New" w:eastAsia="Times New Roman" w:hAnsi="Courier New" w:cs="Courier New"/>
+          <w:color w:val="A9B7C6"/>
+          <w:sz w:val="20"/>
+          <w:szCs w:val="20"/>
+        </w:rPr>
+        <w:t>(</w:t>
+      </w:r>
+      <w:proofErr w:type="spellStart"/>
+      <w:r>
+        <w:rPr>
+          <w:rFonts w:ascii="Courier New" w:eastAsia="Times New Roman" w:hAnsi="Courier New" w:cs="Courier New"/>
+          <w:color w:val="9876AA"/>
+          <w:sz w:val="20"/>
+          <w:szCs w:val="20"/>
+        </w:rPr>
+        <w:t>partialSum</w:t>
+      </w:r>
+      <w:proofErr w:type="spellEnd"/>
+      <w:r>
+        <w:rPr>
+          <w:rFonts w:ascii="Courier New" w:eastAsia="Times New Roman" w:hAnsi="Courier New" w:cs="Courier New"/>
+          <w:color w:val="9876AA"/>
+          <w:sz w:val="20"/>
+          <w:szCs w:val="20"/>
+        </w:rPr>
+        <w:t xml:space="preserve"> </w:t>
+      </w:r>
+      <w:r>
+        <w:rPr>
+          <w:rFonts w:ascii="Courier New" w:eastAsia="Times New Roman" w:hAnsi="Courier New" w:cs="Courier New"/>
+          <w:color w:val="A9B7C6"/>
+          <w:sz w:val="20"/>
+          <w:szCs w:val="20"/>
+        </w:rPr>
+        <w:t xml:space="preserve">&lt; </w:t>
+      </w:r>
+      <w:proofErr w:type="spellStart"/>
+      <w:r>
+        <w:rPr>
+          <w:rFonts w:ascii="Courier New" w:eastAsia="Times New Roman" w:hAnsi="Courier New" w:cs="Courier New"/>
+          <w:i/>
+          <w:iCs/>
+          <w:color w:val="9876AA"/>
+          <w:sz w:val="20"/>
+          <w:szCs w:val="20"/>
+        </w:rPr>
+        <w:t>tenthOfSumNum</w:t>
+      </w:r>
+      <w:proofErr w:type="spellEnd"/>
+      <w:r>
+        <w:rPr>
+          <w:rFonts w:ascii="Courier New" w:eastAsia="Times New Roman" w:hAnsi="Courier New" w:cs="Courier New"/>
+          <w:color w:val="A9B7C6"/>
+          <w:sz w:val="20"/>
+          <w:szCs w:val="20"/>
+        </w:rPr>
+        <w:t>){</w:t>
+      </w:r>
+      <w:r>
+        <w:rPr>
+          <w:rFonts w:ascii="Courier New" w:eastAsia="Times New Roman" w:hAnsi="Courier New" w:cs="Courier New"/>
+          <w:color w:val="A9B7C6"/>
+          <w:sz w:val="20"/>
+          <w:szCs w:val="20"/>
+        </w:rPr>
+        <w:br/>
+        <w:t xml:space="preserve">            </w:t>
+      </w:r>
+      <w:proofErr w:type="spellStart"/>
+      <w:r>
+        <w:rPr>
+          <w:rFonts w:ascii="Courier New" w:eastAsia="Times New Roman" w:hAnsi="Courier New" w:cs="Courier New"/>
+          <w:color w:val="9876AA"/>
+          <w:sz w:val="20"/>
+          <w:szCs w:val="20"/>
+        </w:rPr>
+        <w:t>partialSum</w:t>
+      </w:r>
+      <w:proofErr w:type="spellEnd"/>
+      <w:r>
+        <w:rPr>
+          <w:rFonts w:ascii="Courier New" w:eastAsia="Times New Roman" w:hAnsi="Courier New" w:cs="Courier New"/>
+          <w:color w:val="9876AA"/>
+          <w:sz w:val="20"/>
+          <w:szCs w:val="20"/>
+        </w:rPr>
+        <w:t xml:space="preserve"> </w:t>
+      </w:r>
+      <w:r>
+        <w:rPr>
+          <w:rFonts w:ascii="Courier New" w:eastAsia="Times New Roman" w:hAnsi="Courier New" w:cs="Courier New"/>
+          <w:color w:val="A9B7C6"/>
+          <w:sz w:val="20"/>
+          <w:szCs w:val="20"/>
+        </w:rPr>
+        <w:t xml:space="preserve">+= </w:t>
+      </w:r>
+      <w:r>
+        <w:rPr>
+          <w:rFonts w:ascii="Courier New" w:eastAsia="Times New Roman" w:hAnsi="Courier New" w:cs="Courier New"/>
+          <w:color w:val="6897BB"/>
+          <w:sz w:val="20"/>
+          <w:szCs w:val="20"/>
+        </w:rPr>
+        <w:t>1</w:t>
+      </w:r>
+      <w:r>
+        <w:rPr>
+          <w:rFonts w:ascii="Courier New" w:eastAsia="Times New Roman" w:hAnsi="Courier New" w:cs="Courier New"/>
+          <w:color w:val="CC7832"/>
+          <w:sz w:val="20"/>
+          <w:szCs w:val="20"/>
+        </w:rPr>
+        <w:t>;</w:t>
+      </w:r>
+      <w:r>
+        <w:rPr>
+          <w:rFonts w:ascii="Courier New" w:eastAsia="Times New Roman" w:hAnsi="Courier New" w:cs="Courier New"/>
+          <w:color w:val="CC7832"/>
+          <w:sz w:val="20"/>
+          <w:szCs w:val="20"/>
+        </w:rPr>
+        <w:br/>
+        <w:t xml:space="preserve">        </w:t>
+      </w:r>
+      <w:r>
+        <w:rPr>
+          <w:rFonts w:ascii="Courier New" w:eastAsia="Times New Roman" w:hAnsi="Courier New" w:cs="Courier New"/>
+          <w:color w:val="A9B7C6"/>
+          <w:sz w:val="20"/>
+          <w:szCs w:val="20"/>
+        </w:rPr>
+        <w:t>}</w:t>
+      </w:r>
+      <w:r>
+        <w:rPr>
+          <w:rFonts w:ascii="Courier New" w:eastAsia="Times New Roman" w:hAnsi="Courier New" w:cs="Courier New"/>
+          <w:color w:val="A9B7C6"/>
+          <w:sz w:val="20"/>
+          <w:szCs w:val="20"/>
+        </w:rPr>
+        <w:br/>
+        <w:t xml:space="preserve">    }</w:t>
+      </w:r>
+      <w:r>
+        <w:rPr>
+          <w:rFonts w:ascii="Courier New" w:eastAsia="Times New Roman" w:hAnsi="Courier New" w:cs="Courier New"/>
+          <w:color w:val="A9B7C6"/>
+          <w:sz w:val="20"/>
+          <w:szCs w:val="20"/>
+        </w:rPr>
+        <w:br/>
+        <w:t xml:space="preserve">    </w:t>
+      </w:r>
+      <w:r>
+        <w:rPr>
+          <w:rFonts w:ascii="Courier New" w:eastAsia="Times New Roman" w:hAnsi="Courier New" w:cs="Courier New"/>
+          <w:color w:val="CC7832"/>
+          <w:sz w:val="20"/>
+          <w:szCs w:val="20"/>
+        </w:rPr>
+        <w:t xml:space="preserve">public static void </w:t>
+      </w:r>
+      <w:r>
+        <w:rPr>
+          <w:rFonts w:ascii="Courier New" w:eastAsia="Times New Roman" w:hAnsi="Courier New" w:cs="Courier New"/>
+          <w:color w:val="FFC66D"/>
+          <w:sz w:val="20"/>
+          <w:szCs w:val="20"/>
+        </w:rPr>
+        <w:t>main</w:t>
+      </w:r>
+      <w:r>
+        <w:rPr>
+          <w:rFonts w:ascii="Courier New" w:eastAsia="Times New Roman" w:hAnsi="Courier New" w:cs="Courier New"/>
+          <w:color w:val="A9B7C6"/>
+          <w:sz w:val="20"/>
+          <w:szCs w:val="20"/>
+        </w:rPr>
+        <w:t xml:space="preserve">(String[] </w:t>
+      </w:r>
+      <w:proofErr w:type="spellStart"/>
+      <w:r>
+        <w:rPr>
+          <w:rFonts w:ascii="Courier New" w:eastAsia="Times New Roman" w:hAnsi="Courier New" w:cs="Courier New"/>
+          <w:color w:val="A9B7C6"/>
+          <w:sz w:val="20"/>
+          <w:szCs w:val="20"/>
+        </w:rPr>
+        <w:t>args</w:t>
+      </w:r>
+      <w:proofErr w:type="spellEnd"/>
+      <w:r>
+        <w:rPr>
+          <w:rFonts w:ascii="Courier New" w:eastAsia="Times New Roman" w:hAnsi="Courier New" w:cs="Courier New"/>
+          <w:color w:val="A9B7C6"/>
+          <w:sz w:val="20"/>
+          <w:szCs w:val="20"/>
+        </w:rPr>
+        <w:t>) {</w:t>
+      </w:r>
+      <w:r>
+        <w:rPr>
+          <w:rFonts w:ascii="Courier New" w:eastAsia="Times New Roman" w:hAnsi="Courier New" w:cs="Courier New"/>
+          <w:color w:val="A9B7C6"/>
+          <w:sz w:val="20"/>
+          <w:szCs w:val="20"/>
+        </w:rPr>
+        <w:br/>
+        <w:t xml:space="preserve">        </w:t>
+      </w:r>
+      <w:proofErr w:type="spellStart"/>
+      <w:r>
+        <w:rPr>
+          <w:rFonts w:ascii="Courier New" w:eastAsia="Times New Roman" w:hAnsi="Courier New" w:cs="Courier New"/>
+          <w:color w:val="A9B7C6"/>
+          <w:sz w:val="20"/>
+          <w:szCs w:val="20"/>
+        </w:rPr>
+        <w:t>SumThreads</w:t>
+      </w:r>
+      <w:proofErr w:type="spellEnd"/>
+      <w:r>
+        <w:rPr>
+          <w:rFonts w:ascii="Courier New" w:eastAsia="Times New Roman" w:hAnsi="Courier New" w:cs="Courier New"/>
+          <w:color w:val="A9B7C6"/>
+          <w:sz w:val="20"/>
+          <w:szCs w:val="20"/>
+        </w:rPr>
+        <w:t xml:space="preserve">[] threads = </w:t>
+      </w:r>
+      <w:r>
+        <w:rPr>
+          <w:rFonts w:ascii="Courier New" w:eastAsia="Times New Roman" w:hAnsi="Courier New" w:cs="Courier New"/>
+          <w:color w:val="CC7832"/>
+          <w:sz w:val="20"/>
+          <w:szCs w:val="20"/>
+        </w:rPr>
+        <w:t xml:space="preserve">new </w:t>
+      </w:r>
+      <w:proofErr w:type="spellStart"/>
+      <w:r>
+        <w:rPr>
+          <w:rFonts w:ascii="Courier New" w:eastAsia="Times New Roman" w:hAnsi="Courier New" w:cs="Courier New"/>
+          <w:color w:val="A9B7C6"/>
+          <w:sz w:val="20"/>
+          <w:szCs w:val="20"/>
+        </w:rPr>
+        <w:t>SumThreads</w:t>
+      </w:r>
+      <w:proofErr w:type="spellEnd"/>
+      <w:r>
+        <w:rPr>
+          <w:rFonts w:ascii="Courier New" w:eastAsia="Times New Roman" w:hAnsi="Courier New" w:cs="Courier New"/>
+          <w:color w:val="A9B7C6"/>
+          <w:sz w:val="20"/>
+          <w:szCs w:val="20"/>
+        </w:rPr>
+        <w:t>[</w:t>
+      </w:r>
+      <w:r>
+        <w:rPr>
+          <w:rFonts w:ascii="Courier New" w:eastAsia="Times New Roman" w:hAnsi="Courier New" w:cs="Courier New"/>
+          <w:color w:val="6897BB"/>
+          <w:sz w:val="20"/>
+          <w:szCs w:val="20"/>
+        </w:rPr>
+        <w:t>10</w:t>
+      </w:r>
+      <w:r>
+        <w:rPr>
+          <w:rFonts w:ascii="Courier New" w:eastAsia="Times New Roman" w:hAnsi="Courier New" w:cs="Courier New"/>
+          <w:color w:val="A9B7C6"/>
+          <w:sz w:val="20"/>
+          <w:szCs w:val="20"/>
+        </w:rPr>
+        <w:t>]</w:t>
+      </w:r>
+      <w:r>
+        <w:rPr>
+          <w:rFonts w:ascii="Courier New" w:eastAsia="Times New Roman" w:hAnsi="Courier New" w:cs="Courier New"/>
+          <w:color w:val="CC7832"/>
+          <w:sz w:val="20"/>
+          <w:szCs w:val="20"/>
+        </w:rPr>
+        <w:t xml:space="preserve">; </w:t>
+      </w:r>
+      <w:r>
+        <w:rPr>
+          <w:rFonts w:ascii="Courier New" w:eastAsia="Times New Roman" w:hAnsi="Courier New" w:cs="Courier New"/>
+          <w:color w:val="808080"/>
+          <w:sz w:val="20"/>
+          <w:szCs w:val="20"/>
+        </w:rPr>
+        <w:t>// create an array of threads</w:t>
+      </w:r>
+      <w:r>
+        <w:rPr>
+          <w:rFonts w:ascii="Courier New" w:eastAsia="Times New Roman" w:hAnsi="Courier New" w:cs="Courier New"/>
+          <w:color w:val="808080"/>
+          <w:sz w:val="20"/>
+          <w:szCs w:val="20"/>
+        </w:rPr>
+        <w:br/>
+        <w:t xml:space="preserve">        </w:t>
+      </w:r>
+      <w:r>
+        <w:rPr>
+          <w:rFonts w:ascii="Courier New" w:eastAsia="Times New Roman" w:hAnsi="Courier New" w:cs="Courier New"/>
+          <w:color w:val="CC7832"/>
+          <w:sz w:val="20"/>
+          <w:szCs w:val="20"/>
+        </w:rPr>
+        <w:t xml:space="preserve">long </w:t>
+      </w:r>
+      <w:r>
+        <w:rPr>
+          <w:rFonts w:ascii="Courier New" w:eastAsia="Times New Roman" w:hAnsi="Courier New" w:cs="Courier New"/>
+          <w:color w:val="A9B7C6"/>
+          <w:sz w:val="20"/>
+          <w:szCs w:val="20"/>
+        </w:rPr>
+        <w:t xml:space="preserve">sum = </w:t>
+      </w:r>
+      <w:r>
+        <w:rPr>
+          <w:rFonts w:ascii="Courier New" w:eastAsia="Times New Roman" w:hAnsi="Courier New" w:cs="Courier New"/>
+          <w:color w:val="6897BB"/>
+          <w:sz w:val="20"/>
+          <w:szCs w:val="20"/>
+        </w:rPr>
+        <w:t>0</w:t>
+      </w:r>
+      <w:r>
+        <w:rPr>
+          <w:rFonts w:ascii="Courier New" w:eastAsia="Times New Roman" w:hAnsi="Courier New" w:cs="Courier New"/>
+          <w:color w:val="CC7832"/>
+          <w:sz w:val="20"/>
+          <w:szCs w:val="20"/>
+        </w:rPr>
+        <w:t>;</w:t>
+      </w:r>
+      <w:r>
+        <w:rPr>
+          <w:rFonts w:ascii="Courier New" w:eastAsia="Times New Roman" w:hAnsi="Courier New" w:cs="Courier New"/>
+          <w:color w:val="CC7832"/>
+          <w:sz w:val="20"/>
+          <w:szCs w:val="20"/>
+        </w:rPr>
+        <w:br/>
+        <w:t xml:space="preserve">        for </w:t>
+      </w:r>
+      <w:r>
+        <w:rPr>
+          <w:rFonts w:ascii="Courier New" w:eastAsia="Times New Roman" w:hAnsi="Courier New" w:cs="Courier New"/>
+          <w:color w:val="A9B7C6"/>
+          <w:sz w:val="20"/>
+          <w:szCs w:val="20"/>
+        </w:rPr>
+        <w:t>(</w:t>
+      </w:r>
+      <w:r>
+        <w:rPr>
+          <w:rFonts w:ascii="Courier New" w:eastAsia="Times New Roman" w:hAnsi="Courier New" w:cs="Courier New"/>
+          <w:color w:val="CC7832"/>
+          <w:sz w:val="20"/>
+          <w:szCs w:val="20"/>
+        </w:rPr>
+        <w:t xml:space="preserve">int </w:t>
+      </w:r>
+      <w:proofErr w:type="spellStart"/>
+      <w:r>
+        <w:rPr>
+          <w:rFonts w:ascii="Courier New" w:eastAsia="Times New Roman" w:hAnsi="Courier New" w:cs="Courier New"/>
+          <w:color w:val="A9B7C6"/>
+          <w:sz w:val="20"/>
+          <w:szCs w:val="20"/>
+        </w:rPr>
+        <w:t>i</w:t>
+      </w:r>
+      <w:proofErr w:type="spellEnd"/>
+      <w:r>
+        <w:rPr>
+          <w:rFonts w:ascii="Courier New" w:eastAsia="Times New Roman" w:hAnsi="Courier New" w:cs="Courier New"/>
+          <w:color w:val="A9B7C6"/>
+          <w:sz w:val="20"/>
+          <w:szCs w:val="20"/>
+        </w:rPr>
+        <w:t xml:space="preserve"> = </w:t>
+      </w:r>
+      <w:r>
+        <w:rPr>
+          <w:rFonts w:ascii="Courier New" w:eastAsia="Times New Roman" w:hAnsi="Courier New" w:cs="Courier New"/>
+          <w:color w:val="6897BB"/>
+          <w:sz w:val="20"/>
+          <w:szCs w:val="20"/>
+        </w:rPr>
+        <w:t>0</w:t>
+      </w:r>
+      <w:r>
+        <w:rPr>
+          <w:rFonts w:ascii="Courier New" w:eastAsia="Times New Roman" w:hAnsi="Courier New" w:cs="Courier New"/>
+          <w:color w:val="CC7832"/>
+          <w:sz w:val="20"/>
+          <w:szCs w:val="20"/>
+        </w:rPr>
+        <w:t xml:space="preserve">; </w:t>
+      </w:r>
+      <w:proofErr w:type="spellStart"/>
+      <w:r>
+        <w:rPr>
+          <w:rFonts w:ascii="Courier New" w:eastAsia="Times New Roman" w:hAnsi="Courier New" w:cs="Courier New"/>
+          <w:color w:val="A9B7C6"/>
+          <w:sz w:val="20"/>
+          <w:szCs w:val="20"/>
+        </w:rPr>
+        <w:t>i</w:t>
+      </w:r>
+      <w:proofErr w:type="spellEnd"/>
+      <w:r>
+        <w:rPr>
+          <w:rFonts w:ascii="Courier New" w:eastAsia="Times New Roman" w:hAnsi="Courier New" w:cs="Courier New"/>
+          <w:color w:val="A9B7C6"/>
+          <w:sz w:val="20"/>
+          <w:szCs w:val="20"/>
+        </w:rPr>
+        <w:t xml:space="preserve"> &lt; </w:t>
+      </w:r>
+      <w:r>
+        <w:rPr>
+          <w:rFonts w:ascii="Courier New" w:eastAsia="Times New Roman" w:hAnsi="Courier New" w:cs="Courier New"/>
+          <w:color w:val="6897BB"/>
+          <w:sz w:val="20"/>
+          <w:szCs w:val="20"/>
+        </w:rPr>
+        <w:t>10</w:t>
+      </w:r>
+      <w:r>
+        <w:rPr>
+          <w:rFonts w:ascii="Courier New" w:eastAsia="Times New Roman" w:hAnsi="Courier New" w:cs="Courier New"/>
+          <w:color w:val="CC7832"/>
+          <w:sz w:val="20"/>
+          <w:szCs w:val="20"/>
+        </w:rPr>
+        <w:t xml:space="preserve">; </w:t>
+      </w:r>
+      <w:proofErr w:type="spellStart"/>
+      <w:r>
+        <w:rPr>
+          <w:rFonts w:ascii="Courier New" w:eastAsia="Times New Roman" w:hAnsi="Courier New" w:cs="Courier New"/>
+          <w:color w:val="A9B7C6"/>
+          <w:sz w:val="20"/>
+          <w:szCs w:val="20"/>
+        </w:rPr>
+        <w:t>i</w:t>
+      </w:r>
+      <w:proofErr w:type="spellEnd"/>
+      <w:r>
+        <w:rPr>
+          <w:rFonts w:ascii="Courier New" w:eastAsia="Times New Roman" w:hAnsi="Courier New" w:cs="Courier New"/>
+          <w:color w:val="A9B7C6"/>
+          <w:sz w:val="20"/>
+          <w:szCs w:val="20"/>
+        </w:rPr>
+        <w:t>++) {</w:t>
+      </w:r>
+      <w:r>
+        <w:rPr>
+          <w:rFonts w:ascii="Courier New" w:eastAsia="Times New Roman" w:hAnsi="Courier New" w:cs="Courier New"/>
+          <w:color w:val="A9B7C6"/>
+          <w:sz w:val="20"/>
+          <w:szCs w:val="20"/>
+        </w:rPr>
+        <w:br/>
+        <w:t xml:space="preserve">            threads[</w:t>
+      </w:r>
+      <w:proofErr w:type="spellStart"/>
+      <w:r>
+        <w:rPr>
+          <w:rFonts w:ascii="Courier New" w:eastAsia="Times New Roman" w:hAnsi="Courier New" w:cs="Courier New"/>
+          <w:color w:val="A9B7C6"/>
+          <w:sz w:val="20"/>
+          <w:szCs w:val="20"/>
+        </w:rPr>
+        <w:t>i</w:t>
+      </w:r>
+      <w:proofErr w:type="spellEnd"/>
+      <w:r>
+        <w:rPr>
+          <w:rFonts w:ascii="Courier New" w:eastAsia="Times New Roman" w:hAnsi="Courier New" w:cs="Courier New"/>
+          <w:color w:val="A9B7C6"/>
+          <w:sz w:val="20"/>
+          <w:szCs w:val="20"/>
+        </w:rPr>
+        <w:t xml:space="preserve">] = </w:t>
+      </w:r>
+      <w:r>
+        <w:rPr>
+          <w:rFonts w:ascii="Courier New" w:eastAsia="Times New Roman" w:hAnsi="Courier New" w:cs="Courier New"/>
+          <w:color w:val="CC7832"/>
+          <w:sz w:val="20"/>
+          <w:szCs w:val="20"/>
+        </w:rPr>
+        <w:t xml:space="preserve">new </w:t>
+      </w:r>
+      <w:proofErr w:type="spellStart"/>
+      <w:r>
+        <w:rPr>
+          <w:rFonts w:ascii="Courier New" w:eastAsia="Times New Roman" w:hAnsi="Courier New" w:cs="Courier New"/>
+          <w:color w:val="A9B7C6"/>
+          <w:sz w:val="20"/>
+          <w:szCs w:val="20"/>
+        </w:rPr>
+        <w:t>SumThreads</w:t>
+      </w:r>
+      <w:proofErr w:type="spellEnd"/>
+      <w:r>
+        <w:rPr>
+          <w:rFonts w:ascii="Courier New" w:eastAsia="Times New Roman" w:hAnsi="Courier New" w:cs="Courier New"/>
+          <w:color w:val="A9B7C6"/>
+          <w:sz w:val="20"/>
+          <w:szCs w:val="20"/>
+        </w:rPr>
+        <w:t>(</w:t>
+      </w:r>
+      <w:r>
+        <w:rPr>
+          <w:rFonts w:ascii="Courier New" w:eastAsia="Times New Roman" w:hAnsi="Courier New" w:cs="Courier New"/>
+          <w:color w:val="6897BB"/>
+          <w:sz w:val="20"/>
+          <w:szCs w:val="20"/>
+        </w:rPr>
+        <w:t>0</w:t>
+      </w:r>
+      <w:r>
+        <w:rPr>
+          <w:rFonts w:ascii="Courier New" w:eastAsia="Times New Roman" w:hAnsi="Courier New" w:cs="Courier New"/>
+          <w:color w:val="A9B7C6"/>
+          <w:sz w:val="20"/>
+          <w:szCs w:val="20"/>
+        </w:rPr>
+        <w:t>)</w:t>
+      </w:r>
+      <w:r>
+        <w:rPr>
+          <w:rFonts w:ascii="Courier New" w:eastAsia="Times New Roman" w:hAnsi="Courier New" w:cs="Courier New"/>
+          <w:color w:val="CC7832"/>
+          <w:sz w:val="20"/>
+          <w:szCs w:val="20"/>
+        </w:rPr>
+        <w:t>;</w:t>
+      </w:r>
+      <w:r>
+        <w:rPr>
+          <w:rFonts w:ascii="Courier New" w:eastAsia="Times New Roman" w:hAnsi="Courier New" w:cs="Courier New"/>
+          <w:color w:val="CC7832"/>
+          <w:sz w:val="20"/>
+          <w:szCs w:val="20"/>
+        </w:rPr>
+        <w:br/>
+        <w:t xml:space="preserve">            </w:t>
+      </w:r>
+      <w:r>
+        <w:rPr>
+          <w:rFonts w:ascii="Courier New" w:eastAsia="Times New Roman" w:hAnsi="Courier New" w:cs="Courier New"/>
+          <w:color w:val="A9B7C6"/>
+          <w:sz w:val="20"/>
+          <w:szCs w:val="20"/>
+        </w:rPr>
+        <w:t>threads[</w:t>
+      </w:r>
+      <w:proofErr w:type="spellStart"/>
+      <w:r>
+        <w:rPr>
+          <w:rFonts w:ascii="Courier New" w:eastAsia="Times New Roman" w:hAnsi="Courier New" w:cs="Courier New"/>
+          <w:color w:val="A9B7C6"/>
+          <w:sz w:val="20"/>
+          <w:szCs w:val="20"/>
+        </w:rPr>
+        <w:t>i</w:t>
+      </w:r>
+      <w:proofErr w:type="spellEnd"/>
+      <w:r>
+        <w:rPr>
+          <w:rFonts w:ascii="Courier New" w:eastAsia="Times New Roman" w:hAnsi="Courier New" w:cs="Courier New"/>
+          <w:color w:val="A9B7C6"/>
+          <w:sz w:val="20"/>
+          <w:szCs w:val="20"/>
+        </w:rPr>
+        <w:t>].start()</w:t>
+      </w:r>
+      <w:r>
+        <w:rPr>
+          <w:rFonts w:ascii="Courier New" w:eastAsia="Times New Roman" w:hAnsi="Courier New" w:cs="Courier New"/>
+          <w:color w:val="CC7832"/>
+          <w:sz w:val="20"/>
+          <w:szCs w:val="20"/>
+        </w:rPr>
+        <w:t>;</w:t>
+      </w:r>
+      <w:r>
+        <w:rPr>
+          <w:rFonts w:ascii="Courier New" w:eastAsia="Times New Roman" w:hAnsi="Courier New" w:cs="Courier New"/>
+          <w:color w:val="CC7832"/>
+          <w:sz w:val="20"/>
+          <w:szCs w:val="20"/>
+        </w:rPr>
+        <w:br/>
+        <w:t xml:space="preserve">        </w:t>
+      </w:r>
+      <w:r>
+        <w:rPr>
+          <w:rFonts w:ascii="Courier New" w:eastAsia="Times New Roman" w:hAnsi="Courier New" w:cs="Courier New"/>
+          <w:color w:val="A9B7C6"/>
+          <w:sz w:val="20"/>
+          <w:szCs w:val="20"/>
+        </w:rPr>
+        <w:t>}</w:t>
+      </w:r>
+      <w:r>
+        <w:rPr>
+          <w:rFonts w:ascii="Courier New" w:eastAsia="Times New Roman" w:hAnsi="Courier New" w:cs="Courier New"/>
+          <w:color w:val="A9B7C6"/>
+          <w:sz w:val="20"/>
+          <w:szCs w:val="20"/>
+        </w:rPr>
+        <w:br/>
+        <w:t xml:space="preserve">        </w:t>
+      </w:r>
+      <w:r>
+        <w:rPr>
+          <w:rFonts w:ascii="Courier New" w:eastAsia="Times New Roman" w:hAnsi="Courier New" w:cs="Courier New"/>
+          <w:color w:val="CC7832"/>
+          <w:sz w:val="20"/>
+          <w:szCs w:val="20"/>
+        </w:rPr>
+        <w:t xml:space="preserve">for </w:t>
+      </w:r>
+      <w:r>
+        <w:rPr>
+          <w:rFonts w:ascii="Courier New" w:eastAsia="Times New Roman" w:hAnsi="Courier New" w:cs="Courier New"/>
+          <w:color w:val="A9B7C6"/>
+          <w:sz w:val="20"/>
+          <w:szCs w:val="20"/>
+        </w:rPr>
+        <w:t>(</w:t>
+      </w:r>
+      <w:proofErr w:type="spellStart"/>
+      <w:r>
+        <w:rPr>
+          <w:rFonts w:ascii="Courier New" w:eastAsia="Times New Roman" w:hAnsi="Courier New" w:cs="Courier New"/>
+          <w:color w:val="A9B7C6"/>
+          <w:sz w:val="20"/>
+          <w:szCs w:val="20"/>
+        </w:rPr>
+        <w:t>SumThreads</w:t>
+      </w:r>
+      <w:proofErr w:type="spellEnd"/>
+      <w:r>
+        <w:rPr>
+          <w:rFonts w:ascii="Courier New" w:eastAsia="Times New Roman" w:hAnsi="Courier New" w:cs="Courier New"/>
+          <w:color w:val="A9B7C6"/>
+          <w:sz w:val="20"/>
+          <w:szCs w:val="20"/>
+        </w:rPr>
+        <w:t xml:space="preserve"> thread : threads) {</w:t>
+      </w:r>
+      <w:r>
+        <w:rPr>
+          <w:rFonts w:ascii="Courier New" w:eastAsia="Times New Roman" w:hAnsi="Courier New" w:cs="Courier New"/>
+          <w:color w:val="A9B7C6"/>
+          <w:sz w:val="20"/>
+          <w:szCs w:val="20"/>
+        </w:rPr>
+        <w:br/>
+        <w:t xml:space="preserve">            </w:t>
+      </w:r>
+      <w:r>
+        <w:rPr>
+          <w:rFonts w:ascii="Courier New" w:eastAsia="Times New Roman" w:hAnsi="Courier New" w:cs="Courier New"/>
+          <w:color w:val="CC7832"/>
+          <w:sz w:val="20"/>
+          <w:szCs w:val="20"/>
+        </w:rPr>
+        <w:t xml:space="preserve">try </w:t>
+      </w:r>
+      <w:r>
+        <w:rPr>
+          <w:rFonts w:ascii="Courier New" w:eastAsia="Times New Roman" w:hAnsi="Courier New" w:cs="Courier New"/>
+          <w:color w:val="A9B7C6"/>
+          <w:sz w:val="20"/>
+          <w:szCs w:val="20"/>
+        </w:rPr>
+        <w:t>{</w:t>
+      </w:r>
+      <w:r>
+        <w:rPr>
+          <w:rFonts w:ascii="Courier New" w:eastAsia="Times New Roman" w:hAnsi="Courier New" w:cs="Courier New"/>
+          <w:color w:val="A9B7C6"/>
+          <w:sz w:val="20"/>
+          <w:szCs w:val="20"/>
+        </w:rPr>
+        <w:br/>
+        <w:t xml:space="preserve">                </w:t>
+      </w:r>
+      <w:proofErr w:type="spellStart"/>
+      <w:r>
+        <w:rPr>
+          <w:rFonts w:ascii="Courier New" w:eastAsia="Times New Roman" w:hAnsi="Courier New" w:cs="Courier New"/>
+          <w:color w:val="A9B7C6"/>
+          <w:sz w:val="20"/>
+          <w:szCs w:val="20"/>
+        </w:rPr>
+        <w:t>thread.join</w:t>
+      </w:r>
+      <w:proofErr w:type="spellEnd"/>
+      <w:r>
+        <w:rPr>
+          <w:rFonts w:ascii="Courier New" w:eastAsia="Times New Roman" w:hAnsi="Courier New" w:cs="Courier New"/>
+          <w:color w:val="A9B7C6"/>
+          <w:sz w:val="20"/>
+          <w:szCs w:val="20"/>
+        </w:rPr>
+        <w:t>()</w:t>
+      </w:r>
+      <w:r>
+        <w:rPr>
+          <w:rFonts w:ascii="Courier New" w:eastAsia="Times New Roman" w:hAnsi="Courier New" w:cs="Courier New"/>
+          <w:color w:val="CC7832"/>
+          <w:sz w:val="20"/>
+          <w:szCs w:val="20"/>
+        </w:rPr>
+        <w:t xml:space="preserve">; </w:t>
+      </w:r>
+      <w:r>
+        <w:rPr>
+          <w:rFonts w:ascii="Courier New" w:eastAsia="Times New Roman" w:hAnsi="Courier New" w:cs="Courier New"/>
+          <w:color w:val="808080"/>
+          <w:sz w:val="20"/>
+          <w:szCs w:val="20"/>
+        </w:rPr>
+        <w:t>// wait for the threads to terminate</w:t>
+      </w:r>
+      <w:r>
+        <w:rPr>
+          <w:rFonts w:ascii="Courier New" w:eastAsia="Times New Roman" w:hAnsi="Courier New" w:cs="Courier New"/>
+          <w:color w:val="808080"/>
+          <w:sz w:val="20"/>
+          <w:szCs w:val="20"/>
+        </w:rPr>
+        <w:br/>
+        <w:t xml:space="preserve">                </w:t>
+      </w:r>
+      <w:r>
+        <w:rPr>
+          <w:rFonts w:ascii="Courier New" w:eastAsia="Times New Roman" w:hAnsi="Courier New" w:cs="Courier New"/>
+          <w:color w:val="A9B7C6"/>
+          <w:sz w:val="20"/>
+          <w:szCs w:val="20"/>
+        </w:rPr>
+        <w:t xml:space="preserve">sum += </w:t>
+      </w:r>
+      <w:proofErr w:type="spellStart"/>
+      <w:r>
+        <w:rPr>
+          <w:rFonts w:ascii="Courier New" w:eastAsia="Times New Roman" w:hAnsi="Courier New" w:cs="Courier New"/>
+          <w:color w:val="A9B7C6"/>
+          <w:sz w:val="20"/>
+          <w:szCs w:val="20"/>
+        </w:rPr>
+        <w:t>thread.retSum</w:t>
+      </w:r>
+      <w:proofErr w:type="spellEnd"/>
+      <w:r>
+        <w:rPr>
+          <w:rFonts w:ascii="Courier New" w:eastAsia="Times New Roman" w:hAnsi="Courier New" w:cs="Courier New"/>
+          <w:color w:val="A9B7C6"/>
+          <w:sz w:val="20"/>
+          <w:szCs w:val="20"/>
+        </w:rPr>
+        <w:t>()</w:t>
+      </w:r>
+      <w:r>
+        <w:rPr>
+          <w:rFonts w:ascii="Courier New" w:eastAsia="Times New Roman" w:hAnsi="Courier New" w:cs="Courier New"/>
+          <w:color w:val="CC7832"/>
+          <w:sz w:val="20"/>
+          <w:szCs w:val="20"/>
+        </w:rPr>
+        <w:t>;</w:t>
+      </w:r>
+      <w:r>
+        <w:rPr>
+          <w:rFonts w:ascii="Courier New" w:eastAsia="Times New Roman" w:hAnsi="Courier New" w:cs="Courier New"/>
+          <w:color w:val="CC7832"/>
+          <w:sz w:val="20"/>
+          <w:szCs w:val="20"/>
+        </w:rPr>
+        <w:br/>
+        <w:t xml:space="preserve">            </w:t>
+      </w:r>
+      <w:r>
+        <w:rPr>
+          <w:rFonts w:ascii="Courier New" w:eastAsia="Times New Roman" w:hAnsi="Courier New" w:cs="Courier New"/>
+          <w:color w:val="A9B7C6"/>
+          <w:sz w:val="20"/>
+          <w:szCs w:val="20"/>
+        </w:rPr>
+        <w:t xml:space="preserve">} </w:t>
+      </w:r>
+      <w:r>
+        <w:rPr>
+          <w:rFonts w:ascii="Courier New" w:eastAsia="Times New Roman" w:hAnsi="Courier New" w:cs="Courier New"/>
+          <w:color w:val="CC7832"/>
+          <w:sz w:val="20"/>
+          <w:szCs w:val="20"/>
+        </w:rPr>
+        <w:t xml:space="preserve">catch </w:t>
+      </w:r>
+      <w:r>
+        <w:rPr>
+          <w:rFonts w:ascii="Courier New" w:eastAsia="Times New Roman" w:hAnsi="Courier New" w:cs="Courier New"/>
+          <w:color w:val="A9B7C6"/>
+          <w:sz w:val="20"/>
+          <w:szCs w:val="20"/>
+        </w:rPr>
+        <w:t>(</w:t>
+      </w:r>
+      <w:proofErr w:type="spellStart"/>
+      <w:r>
+        <w:rPr>
+          <w:rFonts w:ascii="Courier New" w:eastAsia="Times New Roman" w:hAnsi="Courier New" w:cs="Courier New"/>
+          <w:color w:val="A9B7C6"/>
+          <w:sz w:val="20"/>
+          <w:szCs w:val="20"/>
+        </w:rPr>
+        <w:t>InterruptedException</w:t>
+      </w:r>
+      <w:proofErr w:type="spellEnd"/>
+      <w:r>
+        <w:rPr>
+          <w:rFonts w:ascii="Courier New" w:eastAsia="Times New Roman" w:hAnsi="Courier New" w:cs="Courier New"/>
+          <w:color w:val="A9B7C6"/>
+          <w:sz w:val="20"/>
+          <w:szCs w:val="20"/>
+        </w:rPr>
+        <w:t xml:space="preserve"> e) {</w:t>
+      </w:r>
+      <w:r>
+        <w:rPr>
+          <w:rFonts w:ascii="Courier New" w:eastAsia="Times New Roman" w:hAnsi="Courier New" w:cs="Courier New"/>
+          <w:color w:val="A9B7C6"/>
+          <w:sz w:val="20"/>
+          <w:szCs w:val="20"/>
+        </w:rPr>
+        <w:br/>
+        <w:t xml:space="preserve">                </w:t>
+      </w:r>
+      <w:proofErr w:type="spellStart"/>
+      <w:r>
+        <w:rPr>
+          <w:rFonts w:ascii="Courier New" w:eastAsia="Times New Roman" w:hAnsi="Courier New" w:cs="Courier New"/>
+          <w:color w:val="A9B7C6"/>
+          <w:sz w:val="20"/>
+          <w:szCs w:val="20"/>
+        </w:rPr>
+        <w:t>e.printStackTrace</w:t>
+      </w:r>
+      <w:proofErr w:type="spellEnd"/>
+      <w:r>
+        <w:rPr>
+          <w:rFonts w:ascii="Courier New" w:eastAsia="Times New Roman" w:hAnsi="Courier New" w:cs="Courier New"/>
+          <w:color w:val="A9B7C6"/>
+          <w:sz w:val="20"/>
+          <w:szCs w:val="20"/>
+        </w:rPr>
+        <w:t>()</w:t>
+      </w:r>
+      <w:r>
+        <w:rPr>
+          <w:rFonts w:ascii="Courier New" w:eastAsia="Times New Roman" w:hAnsi="Courier New" w:cs="Courier New"/>
+          <w:color w:val="CC7832"/>
+          <w:sz w:val="20"/>
+          <w:szCs w:val="20"/>
+        </w:rPr>
+        <w:t>;</w:t>
+      </w:r>
+      <w:r>
+        <w:rPr>
+          <w:rFonts w:ascii="Courier New" w:eastAsia="Times New Roman" w:hAnsi="Courier New" w:cs="Courier New"/>
+          <w:color w:val="CC7832"/>
+          <w:sz w:val="20"/>
+          <w:szCs w:val="20"/>
+        </w:rPr>
+        <w:br/>
+        <w:t xml:space="preserve">            </w:t>
+      </w:r>
+      <w:r>
+        <w:rPr>
+          <w:rFonts w:ascii="Courier New" w:eastAsia="Times New Roman" w:hAnsi="Courier New" w:cs="Courier New"/>
+          <w:color w:val="A9B7C6"/>
+          <w:sz w:val="20"/>
+          <w:szCs w:val="20"/>
+        </w:rPr>
+        <w:t>}</w:t>
+      </w:r>
+      <w:r>
+        <w:rPr>
+          <w:rFonts w:ascii="Courier New" w:eastAsia="Times New Roman" w:hAnsi="Courier New" w:cs="Courier New"/>
+          <w:color w:val="A9B7C6"/>
+          <w:sz w:val="20"/>
+          <w:szCs w:val="20"/>
+        </w:rPr>
+        <w:br/>
+        <w:t xml:space="preserve">        }</w:t>
+      </w:r>
+      <w:r>
+        <w:rPr>
+          <w:rFonts w:ascii="Courier New" w:eastAsia="Times New Roman" w:hAnsi="Courier New" w:cs="Courier New"/>
+          <w:color w:val="A9B7C6"/>
+          <w:sz w:val="20"/>
+          <w:szCs w:val="20"/>
+        </w:rPr>
+        <w:br/>
+        <w:t xml:space="preserve">        </w:t>
+      </w:r>
+      <w:proofErr w:type="spellStart"/>
+      <w:r>
+        <w:rPr>
+          <w:rFonts w:ascii="Courier New" w:eastAsia="Times New Roman" w:hAnsi="Courier New" w:cs="Courier New"/>
+          <w:color w:val="A9B7C6"/>
+          <w:sz w:val="20"/>
+          <w:szCs w:val="20"/>
+        </w:rPr>
+        <w:t>System.</w:t>
+      </w:r>
+      <w:r>
+        <w:rPr>
+          <w:rFonts w:ascii="Courier New" w:eastAsia="Times New Roman" w:hAnsi="Courier New" w:cs="Courier New"/>
+          <w:i/>
+          <w:iCs/>
+          <w:color w:val="9876AA"/>
+          <w:sz w:val="20"/>
+          <w:szCs w:val="20"/>
+        </w:rPr>
+        <w:t>out</w:t>
+      </w:r>
+      <w:r>
+        <w:rPr>
+          <w:rFonts w:ascii="Courier New" w:eastAsia="Times New Roman" w:hAnsi="Courier New" w:cs="Courier New"/>
+          <w:color w:val="A9B7C6"/>
+          <w:sz w:val="20"/>
+          <w:szCs w:val="20"/>
+        </w:rPr>
+        <w:t>.println</w:t>
+      </w:r>
+      <w:proofErr w:type="spellEnd"/>
+      <w:r>
+        <w:rPr>
+          <w:rFonts w:ascii="Courier New" w:eastAsia="Times New Roman" w:hAnsi="Courier New" w:cs="Courier New"/>
+          <w:color w:val="A9B7C6"/>
+          <w:sz w:val="20"/>
+          <w:szCs w:val="20"/>
+        </w:rPr>
+        <w:t>(</w:t>
+      </w:r>
+      <w:r>
+        <w:rPr>
+          <w:rFonts w:ascii="Courier New" w:eastAsia="Times New Roman" w:hAnsi="Courier New" w:cs="Courier New"/>
+          <w:color w:val="6A8759"/>
+          <w:sz w:val="20"/>
+          <w:szCs w:val="20"/>
+        </w:rPr>
+        <w:t xml:space="preserve">"The sum (multithreaded) is: " </w:t>
+      </w:r>
+      <w:r>
+        <w:rPr>
+          <w:rFonts w:ascii="Courier New" w:eastAsia="Times New Roman" w:hAnsi="Courier New" w:cs="Courier New"/>
+          <w:color w:val="A9B7C6"/>
+          <w:sz w:val="20"/>
+          <w:szCs w:val="20"/>
+        </w:rPr>
+        <w:t>+ (sum+</w:t>
+      </w:r>
+      <w:r>
+        <w:rPr>
+          <w:rFonts w:ascii="Courier New" w:eastAsia="Times New Roman" w:hAnsi="Courier New" w:cs="Courier New"/>
+          <w:color w:val="6897BB"/>
+          <w:sz w:val="20"/>
+          <w:szCs w:val="20"/>
+        </w:rPr>
+        <w:t>7</w:t>
+      </w:r>
+      <w:r>
+        <w:rPr>
+          <w:rFonts w:ascii="Courier New" w:eastAsia="Times New Roman" w:hAnsi="Courier New" w:cs="Courier New"/>
+          <w:color w:val="A9B7C6"/>
+          <w:sz w:val="20"/>
+          <w:szCs w:val="20"/>
+        </w:rPr>
+        <w:t>))</w:t>
+      </w:r>
+      <w:r>
+        <w:rPr>
+          <w:rFonts w:ascii="Courier New" w:eastAsia="Times New Roman" w:hAnsi="Courier New" w:cs="Courier New"/>
+          <w:color w:val="CC7832"/>
+          <w:sz w:val="20"/>
+          <w:szCs w:val="20"/>
+        </w:rPr>
+        <w:t>;</w:t>
+      </w:r>
+      <w:r>
+        <w:rPr>
+          <w:rFonts w:ascii="Courier New" w:eastAsia="Times New Roman" w:hAnsi="Courier New" w:cs="Courier New"/>
+          <w:color w:val="CC7832"/>
+          <w:sz w:val="20"/>
+          <w:szCs w:val="20"/>
+        </w:rPr>
+        <w:br/>
+        <w:t xml:space="preserve">    </w:t>
+      </w:r>
+      <w:r>
+        <w:rPr>
+          <w:rFonts w:ascii="Courier New" w:eastAsia="Times New Roman" w:hAnsi="Courier New" w:cs="Courier New"/>
+          <w:color w:val="A9B7C6"/>
+          <w:sz w:val="20"/>
+          <w:szCs w:val="20"/>
+        </w:rPr>
+        <w:t>}</w:t>
+      </w:r>
+      <w:r>
+        <w:rPr>
+          <w:rFonts w:ascii="Courier New" w:eastAsia="Times New Roman" w:hAnsi="Courier New" w:cs="Courier New"/>
+          <w:color w:val="A9B7C6"/>
+          <w:sz w:val="20"/>
+          <w:szCs w:val="20"/>
+        </w:rPr>
+        <w:br/>
+        <w:t>}</w:t>
+      </w:r>
     </w:p>
     <w:p>
       <w:pPr>
@@ -854,7 +2490,98 @@
     <w:p>
       <w:pPr>
         <w:tabs>
-          <w:tab w:val="left" w:pos="2150"/>
+          <w:tab w:val="left" w:pos="3090"/>
+        </w:tabs>
+        <w:rPr>
+          <w:rFonts w:cstheme="minorHAnsi"/>
+        </w:rPr>
+      </w:pPr>
+    </w:p>
+    <w:p>
+      <w:pPr>
+        <w:tabs>
+          <w:tab w:val="left" w:pos="3090"/>
+        </w:tabs>
+        <w:rPr>
+          <w:rFonts w:cstheme="minorHAnsi"/>
+        </w:rPr>
+      </w:pPr>
+    </w:p>
+    <w:p>
+      <w:pPr>
+        <w:tabs>
+          <w:tab w:val="left" w:pos="3090"/>
+        </w:tabs>
+        <w:rPr>
+          <w:rFonts w:cstheme="minorHAnsi"/>
+        </w:rPr>
+      </w:pPr>
+    </w:p>
+    <w:p>
+      <w:pPr>
+        <w:tabs>
+          <w:tab w:val="left" w:pos="3090"/>
+        </w:tabs>
+        <w:rPr>
+          <w:rFonts w:cstheme="minorHAnsi"/>
+        </w:rPr>
+      </w:pPr>
+    </w:p>
+    <w:p>
+      <w:pPr>
+        <w:tabs>
+          <w:tab w:val="left" w:pos="3090"/>
+        </w:tabs>
+        <w:rPr>
+          <w:rFonts w:cstheme="minorHAnsi"/>
+        </w:rPr>
+      </w:pPr>
+    </w:p>
+    <w:p>
+      <w:pPr>
+        <w:tabs>
+          <w:tab w:val="left" w:pos="3090"/>
+        </w:tabs>
+        <w:rPr>
+          <w:rFonts w:cstheme="minorHAnsi"/>
+        </w:rPr>
+      </w:pPr>
+    </w:p>
+    <w:p>
+      <w:pPr>
+        <w:tabs>
+          <w:tab w:val="left" w:pos="3090"/>
+        </w:tabs>
+        <w:rPr>
+          <w:rFonts w:cstheme="minorHAnsi"/>
+          <w:rtl/>
+        </w:rPr>
+      </w:pPr>
+      <w:r>
+        <w:rPr>
+          <w:rFonts w:cstheme="minorHAnsi" w:hint="cs"/>
+          <w:b/>
+          <w:bCs/>
+          <w:rtl/>
+        </w:rPr>
+        <w:lastRenderedPageBreak/>
+        <w:t>מטלה 4:</w:t>
+      </w:r>
+    </w:p>
+    <w:p>
+      <w:pPr>
+        <w:tabs>
+          <w:tab w:val="left" w:pos="3090"/>
+        </w:tabs>
+        <w:rPr>
+          <w:rFonts w:cstheme="minorHAnsi" w:hint="cs"/>
+        </w:rPr>
+      </w:pPr>
+    </w:p>
+    <w:p>
+      <w:pPr>
+        <w:tabs>
+          <w:tab w:val="left" w:pos="3090"/>
         </w:tabs>
         <w:rPr>
           <w:rFonts w:cstheme="minorHAnsi"/>
@@ -1797,6 +3524,55 @@
     <w:uiPriority w:val="99"/>
     <w:rsid w:val="004D3DE9"/>
   </w:style>
+  <w:style w:type="paragraph" w:styleId="HTMLPreformatted">
+    <w:name w:val="HTML Preformatted"/>
+    <w:basedOn w:val="Normal"/>
+    <w:link w:val="HTMLPreformattedChar"/>
+    <w:uiPriority w:val="99"/>
+    <w:semiHidden/>
+    <w:unhideWhenUsed/>
+    <w:rsid w:val="00314BD0"/>
+    <w:pPr>
+      <w:tabs>
+        <w:tab w:val="left" w:pos="916"/>
+        <w:tab w:val="left" w:pos="1832"/>
+        <w:tab w:val="left" w:pos="2748"/>
+        <w:tab w:val="left" w:pos="3664"/>
+        <w:tab w:val="left" w:pos="4580"/>
+        <w:tab w:val="left" w:pos="5496"/>
+        <w:tab w:val="left" w:pos="6412"/>
+        <w:tab w:val="left" w:pos="7328"/>
+        <w:tab w:val="left" w:pos="8244"/>
+        <w:tab w:val="left" w:pos="9160"/>
+        <w:tab w:val="left" w:pos="10076"/>
+        <w:tab w:val="left" w:pos="10992"/>
+        <w:tab w:val="left" w:pos="11908"/>
+        <w:tab w:val="left" w:pos="12824"/>
+        <w:tab w:val="left" w:pos="13740"/>
+        <w:tab w:val="left" w:pos="14656"/>
+      </w:tabs>
+      <w:bidi w:val="0"/>
+      <w:spacing w:after="0" w:line="240" w:lineRule="auto"/>
+    </w:pPr>
+    <w:rPr>
+      <w:rFonts w:ascii="Courier New" w:eastAsia="Times New Roman" w:hAnsi="Courier New" w:cs="Courier New"/>
+      <w:sz w:val="20"/>
+      <w:szCs w:val="20"/>
+    </w:rPr>
+  </w:style>
+  <w:style w:type="character" w:customStyle="1" w:styleId="HTMLPreformattedChar">
+    <w:name w:val="HTML Preformatted Char"/>
+    <w:basedOn w:val="DefaultParagraphFont"/>
+    <w:link w:val="HTMLPreformatted"/>
+    <w:uiPriority w:val="99"/>
+    <w:semiHidden/>
+    <w:rsid w:val="00314BD0"/>
+    <w:rPr>
+      <w:rFonts w:ascii="Courier New" w:eastAsia="Times New Roman" w:hAnsi="Courier New" w:cs="Courier New"/>
+      <w:sz w:val="20"/>
+      <w:szCs w:val="20"/>
+    </w:rPr>
+  </w:style>
 </w:styles>
 </file>
 

</xml_diff>

<commit_message>
i finished my part i think 💪🏼
</commit_message>
<xml_diff>
--- a/Lab2/lab2.docx
+++ b/Lab2/lab2.docx
@@ -37,25 +37,15 @@
       </w:r>
       <w:r>
         <w:rPr>
-          <w:rFonts w:ascii="Calibri" w:hAnsi="Calibri" w:cs="Calibri" w:hint="cs"/>
+          <w:rFonts w:ascii="Calibri" w:hAnsi="Calibri" w:cs="Calibri"/>
           <w:b/>
           <w:bCs/>
           <w:sz w:val="32"/>
           <w:szCs w:val="32"/>
           <w:rtl/>
         </w:rPr>
-        <w:t>–</w:t>
-      </w:r>
-    </w:p>
-    <w:p>
-      <w:pPr>
-        <w:jc w:val="center"/>
-        <w:rPr>
-          <w:rFonts w:ascii="Calibri" w:hAnsi="Calibri" w:cs="Calibri"/>
-          <w:sz w:val="24"/>
-          <w:szCs w:val="24"/>
-        </w:rPr>
-      </w:pPr>
+        <w:br/>
+      </w:r>
       <w:r>
         <w:rPr>
           <w:rFonts w:ascii="Calibri" w:hAnsi="Calibri" w:cs="Calibri" w:hint="cs"/>
@@ -297,7 +287,7 @@
           <w:rFonts w:cstheme="minorHAnsi" w:hint="cs"/>
           <w:rtl/>
         </w:rPr>
-        <w:t xml:space="preserve"> (ריצה מקבילית)</w:t>
+        <w:t xml:space="preserve"> </w:t>
       </w:r>
     </w:p>
     <w:p>
@@ -351,7 +341,7 @@
           <w:rFonts w:cstheme="minorHAnsi" w:hint="cs"/>
           <w:rtl/>
         </w:rPr>
-        <w:t xml:space="preserve"> בחוט הנוכחי (לא ריצה מקבילית)</w:t>
+        <w:t xml:space="preserve"> בחוט הנוכחי </w:t>
       </w:r>
     </w:p>
     <w:p>
@@ -415,135 +405,157 @@
       </w:pPr>
       <w:r>
         <w:rPr>
-          <w:rFonts w:cs="Calibri"/>
+          <w:rFonts w:cstheme="minorHAnsi"/>
           <w:noProof/>
           <w:rtl/>
-        </w:rPr>
-        <w:drawing>
-          <wp:anchor distT="0" distB="0" distL="114300" distR="114300" simplePos="0" relativeHeight="251659264" behindDoc="0" locked="0" layoutInCell="1" allowOverlap="1" wp14:anchorId="401DAA52" wp14:editId="60DB618E">
-            <wp:simplePos x="0" y="0"/>
-            <wp:positionH relativeFrom="column">
-              <wp:posOffset>788118</wp:posOffset>
-            </wp:positionH>
-            <wp:positionV relativeFrom="paragraph">
-              <wp:posOffset>154526</wp:posOffset>
-            </wp:positionV>
-            <wp:extent cx="2185035" cy="2200275"/>
-            <wp:effectExtent l="152400" t="152400" r="367665" b="371475"/>
-            <wp:wrapNone/>
-            <wp:docPr id="2" name="Picture 2"/>
-            <wp:cNvGraphicFramePr>
-              <a:graphicFrameLocks xmlns:a="http://schemas.openxmlformats.org/drawingml/2006/main" noChangeAspect="1"/>
-            </wp:cNvGraphicFramePr>
-            <a:graphic xmlns:a="http://schemas.openxmlformats.org/drawingml/2006/main">
-              <a:graphicData uri="http://schemas.openxmlformats.org/drawingml/2006/picture">
-                <pic:pic xmlns:pic="http://schemas.openxmlformats.org/drawingml/2006/picture">
-                  <pic:nvPicPr>
-                    <pic:cNvPr id="1" name=""/>
-                    <pic:cNvPicPr/>
-                  </pic:nvPicPr>
-                  <pic:blipFill>
-                    <a:blip r:embed="rId7">
-                      <a:extLst>
-                        <a:ext uri="{28A0092B-C50C-407E-A947-70E740481C1C}">
-                          <a14:useLocalDpi xmlns:a14="http://schemas.microsoft.com/office/drawing/2010/main" val="0"/>
-                        </a:ext>
-                      </a:extLst>
-                    </a:blip>
-                    <a:stretch>
-                      <a:fillRect/>
-                    </a:stretch>
-                  </pic:blipFill>
-                  <pic:spPr>
-                    <a:xfrm>
-                      <a:off x="0" y="0"/>
-                      <a:ext cx="2185035" cy="2200275"/>
-                    </a:xfrm>
-                    <a:prstGeom prst="rect">
-                      <a:avLst/>
-                    </a:prstGeom>
-                    <a:ln>
-                      <a:noFill/>
-                    </a:ln>
-                    <a:effectLst>
-                      <a:outerShdw blurRad="292100" dist="139700" dir="2700000" algn="tl" rotWithShape="0">
-                        <a:srgbClr val="333333">
-                          <a:alpha val="65000"/>
-                        </a:srgbClr>
-                      </a:outerShdw>
-                    </a:effectLst>
-                  </pic:spPr>
-                </pic:pic>
-              </a:graphicData>
-            </a:graphic>
-          </wp:anchor>
-        </w:drawing>
-      </w:r>
-      <w:r>
-        <w:rPr>
-          <w:rFonts w:cs="Calibri"/>
-          <w:noProof/>
-          <w:rtl/>
-        </w:rPr>
-        <w:drawing>
-          <wp:anchor distT="0" distB="0" distL="114300" distR="114300" simplePos="0" relativeHeight="251658240" behindDoc="0" locked="0" layoutInCell="1" allowOverlap="1" wp14:anchorId="5DE467BB" wp14:editId="151B2E8F">
-            <wp:simplePos x="0" y="0"/>
-            <wp:positionH relativeFrom="column">
-              <wp:posOffset>3499679</wp:posOffset>
-            </wp:positionH>
-            <wp:positionV relativeFrom="paragraph">
-              <wp:posOffset>157701</wp:posOffset>
-            </wp:positionV>
-            <wp:extent cx="2127250" cy="2194191"/>
-            <wp:effectExtent l="152400" t="152400" r="368300" b="358775"/>
-            <wp:wrapNone/>
-            <wp:docPr id="1" name="Picture 1"/>
-            <wp:cNvGraphicFramePr>
-              <a:graphicFrameLocks xmlns:a="http://schemas.openxmlformats.org/drawingml/2006/main" noChangeAspect="1"/>
-            </wp:cNvGraphicFramePr>
-            <a:graphic xmlns:a="http://schemas.openxmlformats.org/drawingml/2006/main">
-              <a:graphicData uri="http://schemas.openxmlformats.org/drawingml/2006/picture">
-                <pic:pic xmlns:pic="http://schemas.openxmlformats.org/drawingml/2006/picture">
-                  <pic:nvPicPr>
-                    <pic:cNvPr id="1" name=""/>
-                    <pic:cNvPicPr/>
-                  </pic:nvPicPr>
-                  <pic:blipFill>
-                    <a:blip r:embed="rId8">
-                      <a:extLst>
-                        <a:ext uri="{28A0092B-C50C-407E-A947-70E740481C1C}">
-                          <a14:useLocalDpi xmlns:a14="http://schemas.microsoft.com/office/drawing/2010/main" val="0"/>
-                        </a:ext>
-                      </a:extLst>
-                    </a:blip>
-                    <a:stretch>
-                      <a:fillRect/>
-                    </a:stretch>
-                  </pic:blipFill>
-                  <pic:spPr>
-                    <a:xfrm>
-                      <a:off x="0" y="0"/>
-                      <a:ext cx="2127250" cy="2194191"/>
-                    </a:xfrm>
-                    <a:prstGeom prst="rect">
-                      <a:avLst/>
-                    </a:prstGeom>
-                    <a:ln>
-                      <a:noFill/>
-                    </a:ln>
-                    <a:effectLst>
-                      <a:outerShdw blurRad="292100" dist="139700" dir="2700000" algn="tl" rotWithShape="0">
-                        <a:srgbClr val="333333">
-                          <a:alpha val="65000"/>
-                        </a:srgbClr>
-                      </a:outerShdw>
-                    </a:effectLst>
-                  </pic:spPr>
-                </pic:pic>
-              </a:graphicData>
-            </a:graphic>
-          </wp:anchor>
-        </w:drawing>
+          <w:lang w:val="he-IL"/>
+        </w:rPr>
+        <mc:AlternateContent>
+          <mc:Choice Requires="wpg">
+            <w:drawing>
+              <wp:anchor distT="0" distB="0" distL="114300" distR="114300" simplePos="0" relativeHeight="251659264" behindDoc="0" locked="0" layoutInCell="1" allowOverlap="1" wp14:anchorId="166DA8B0" wp14:editId="7827B240">
+                <wp:simplePos x="0" y="0"/>
+                <wp:positionH relativeFrom="column">
+                  <wp:posOffset>373684</wp:posOffset>
+                </wp:positionH>
+                <wp:positionV relativeFrom="paragraph">
+                  <wp:posOffset>153035</wp:posOffset>
+                </wp:positionV>
+                <wp:extent cx="4496739" cy="2200275"/>
+                <wp:effectExtent l="152400" t="152400" r="361315" b="371475"/>
+                <wp:wrapNone/>
+                <wp:docPr id="7" name="קבוצה 7"/>
+                <wp:cNvGraphicFramePr/>
+                <a:graphic xmlns:a="http://schemas.openxmlformats.org/drawingml/2006/main">
+                  <a:graphicData uri="http://schemas.microsoft.com/office/word/2010/wordprocessingGroup">
+                    <wpg:wgp>
+                      <wpg:cNvGrpSpPr/>
+                      <wpg:grpSpPr>
+                        <a:xfrm>
+                          <a:off x="0" y="0"/>
+                          <a:ext cx="4496739" cy="2200275"/>
+                          <a:chOff x="0" y="0"/>
+                          <a:chExt cx="4496739" cy="2200275"/>
+                        </a:xfrm>
+                      </wpg:grpSpPr>
+                      <pic:pic xmlns:pic="http://schemas.openxmlformats.org/drawingml/2006/picture">
+                        <pic:nvPicPr>
+                          <pic:cNvPr id="1" name="Picture 1"/>
+                          <pic:cNvPicPr>
+                            <a:picLocks noChangeAspect="1"/>
+                          </pic:cNvPicPr>
+                        </pic:nvPicPr>
+                        <pic:blipFill>
+                          <a:blip r:embed="rId7">
+                            <a:extLst>
+                              <a:ext uri="{28A0092B-C50C-407E-A947-70E740481C1C}">
+                                <a14:useLocalDpi xmlns:a14="http://schemas.microsoft.com/office/drawing/2010/main" val="0"/>
+                              </a:ext>
+                            </a:extLst>
+                          </a:blip>
+                          <a:stretch>
+                            <a:fillRect/>
+                          </a:stretch>
+                        </pic:blipFill>
+                        <pic:spPr>
+                          <a:xfrm>
+                            <a:off x="2369489" y="0"/>
+                            <a:ext cx="2127250" cy="2193925"/>
+                          </a:xfrm>
+                          <a:prstGeom prst="rect">
+                            <a:avLst/>
+                          </a:prstGeom>
+                          <a:ln>
+                            <a:noFill/>
+                          </a:ln>
+                          <a:effectLst>
+                            <a:outerShdw blurRad="292100" dist="139700" dir="2700000" algn="tl" rotWithShape="0">
+                              <a:srgbClr val="333333">
+                                <a:alpha val="65000"/>
+                              </a:srgbClr>
+                            </a:outerShdw>
+                          </a:effectLst>
+                        </pic:spPr>
+                      </pic:pic>
+                      <pic:pic xmlns:pic="http://schemas.openxmlformats.org/drawingml/2006/picture">
+                        <pic:nvPicPr>
+                          <pic:cNvPr id="2" name="Picture 2"/>
+                          <pic:cNvPicPr>
+                            <a:picLocks noChangeAspect="1"/>
+                          </pic:cNvPicPr>
+                        </pic:nvPicPr>
+                        <pic:blipFill>
+                          <a:blip r:embed="rId8">
+                            <a:extLst>
+                              <a:ext uri="{28A0092B-C50C-407E-A947-70E740481C1C}">
+                                <a14:useLocalDpi xmlns:a14="http://schemas.microsoft.com/office/drawing/2010/main" val="0"/>
+                              </a:ext>
+                            </a:extLst>
+                          </a:blip>
+                          <a:stretch>
+                            <a:fillRect/>
+                          </a:stretch>
+                        </pic:blipFill>
+                        <pic:spPr>
+                          <a:xfrm>
+                            <a:off x="0" y="0"/>
+                            <a:ext cx="2185035" cy="2200275"/>
+                          </a:xfrm>
+                          <a:prstGeom prst="rect">
+                            <a:avLst/>
+                          </a:prstGeom>
+                          <a:ln>
+                            <a:noFill/>
+                          </a:ln>
+                          <a:effectLst>
+                            <a:outerShdw blurRad="292100" dist="139700" dir="2700000" algn="tl" rotWithShape="0">
+                              <a:srgbClr val="333333">
+                                <a:alpha val="65000"/>
+                              </a:srgbClr>
+                            </a:outerShdw>
+                          </a:effectLst>
+                        </pic:spPr>
+                      </pic:pic>
+                    </wpg:wgp>
+                  </a:graphicData>
+                </a:graphic>
+              </wp:anchor>
+            </w:drawing>
+          </mc:Choice>
+          <mc:Fallback>
+            <w:pict>
+              <v:group w14:anchorId="12A4032D" id="קבוצה 7" o:spid="_x0000_s1026" style="position:absolute;left:0;text-align:left;margin-left:29.4pt;margin-top:12.05pt;width:354.05pt;height:173.25pt;z-index:251659264" coordsize="44967,22002" o:gfxdata="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">
+                <v:shapetype id="_x0000_t75" coordsize="21600,21600" o:spt="75" o:preferrelative="t" path="m@4@5l@4@11@9@11@9@5xe" filled="f" stroked="f">
+                  <v:stroke joinstyle="miter"/>
+                  <v:formulas>
+                    <v:f eqn="if lineDrawn pixelLineWidth 0"/>
+                    <v:f eqn="sum @0 1 0"/>
+                    <v:f eqn="sum 0 0 @1"/>
+                    <v:f eqn="prod @2 1 2"/>
+                    <v:f eqn="prod @3 21600 pixelWidth"/>
+                    <v:f eqn="prod @3 21600 pixelHeight"/>
+                    <v:f eqn="sum @0 0 1"/>
+                    <v:f eqn="prod @6 1 2"/>
+                    <v:f eqn="prod @7 21600 pixelWidth"/>
+                    <v:f eqn="sum @8 21600 0"/>
+                    <v:f eqn="prod @7 21600 pixelHeight"/>
+                    <v:f eqn="sum @10 21600 0"/>
+                  </v:formulas>
+                  <v:path o:extrusionok="f" gradientshapeok="t" o:connecttype="rect"/>
+                  <o:lock v:ext="edit" aspectratio="t"/>
+                </v:shapetype>
+                <v:shape id="Picture 1" o:spid="_x0000_s1027" type="#_x0000_t75" style="position:absolute;left:23694;width:21273;height:21939;visibility:visible;mso-wrap-style:square" o:gfxdata="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">
+                  <v:imagedata r:id="rId9" o:title=""/>
+                  <v:shadow on="t" color="#333" opacity="42598f" origin="-.5,-.5" offset="2.74397mm,2.74397mm"/>
+                </v:shape>
+                <v:shape id="Picture 2" o:spid="_x0000_s1028" type="#_x0000_t75" style="position:absolute;width:21850;height:22002;visibility:visible;mso-wrap-style:square" o:gfxdata="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">
+                  <v:imagedata r:id="rId10" o:title=""/>
+                  <v:shadow on="t" color="#333" opacity="42598f" origin="-.5,-.5" offset="2.74397mm,2.74397mm"/>
+                </v:shape>
+              </v:group>
+            </w:pict>
+          </mc:Fallback>
+        </mc:AlternateContent>
       </w:r>
     </w:p>
     <w:p>
@@ -603,14 +615,6 @@
     <w:p>
       <w:pPr>
         <w:jc w:val="center"/>
-        <w:rPr>
-          <w:rFonts w:cstheme="minorHAnsi"/>
-          <w:rtl/>
-        </w:rPr>
-      </w:pPr>
-    </w:p>
-    <w:p>
-      <w:pPr>
         <w:rPr>
           <w:rFonts w:cstheme="minorHAnsi"/>
           <w:rtl/>
@@ -683,40 +687,6 @@
         </w:rPr>
         <w:t xml:space="preserve"> </w:t>
       </w:r>
-      <w:r>
-        <w:rPr>
-          <w:rFonts w:cstheme="minorHAnsi"/>
-          <w:rtl/>
-        </w:rPr>
-        <w:br/>
-      </w:r>
-      <w:r>
-        <w:rPr>
-          <w:rFonts w:cstheme="minorHAnsi" w:hint="cs"/>
-          <w:rtl/>
-        </w:rPr>
-        <w:t xml:space="preserve">נשים לב שכעט לא מחכים שכל החוטים יסיימו </w:t>
-      </w:r>
-      <w:r>
-        <w:rPr>
-          <w:rFonts w:cstheme="minorHAnsi" w:hint="cs"/>
-          <w:rtl/>
-        </w:rPr>
-        <w:t>על מנת להדפיס את ההודעה "</w:t>
-      </w:r>
-      <w:r>
-        <w:t xml:space="preserve"> </w:t>
-      </w:r>
-      <w:r>
-        <w:t>"That's all, folks</w:t>
-      </w:r>
-      <w:r>
-        <w:rPr>
-          <w:rFonts w:cstheme="minorHAnsi" w:hint="cs"/>
-          <w:rtl/>
-        </w:rPr>
-        <w:t xml:space="preserve"> ולכן ההודעה תודפס כל פעם במקום אחר כאשר החוט הראשי יגיע לשם.</w:t>
-      </w:r>
     </w:p>
     <w:p>
       <w:pPr>
@@ -735,85 +705,13 @@
           <w:rtl/>
         </w:rPr>
         <w:drawing>
-          <wp:anchor distT="0" distB="0" distL="114300" distR="114300" simplePos="0" relativeHeight="251660288" behindDoc="0" locked="0" layoutInCell="1" allowOverlap="1" wp14:anchorId="40B87502" wp14:editId="2120B4EF">
+          <wp:anchor distT="0" distB="0" distL="114300" distR="114300" simplePos="0" relativeHeight="251661312" behindDoc="0" locked="0" layoutInCell="1" allowOverlap="1" wp14:anchorId="2BAE43C4" wp14:editId="4F996FED">
             <wp:simplePos x="0" y="0"/>
             <wp:positionH relativeFrom="column">
-              <wp:posOffset>812157</wp:posOffset>
+              <wp:posOffset>2861361</wp:posOffset>
             </wp:positionH>
             <wp:positionV relativeFrom="paragraph">
-              <wp:posOffset>68066</wp:posOffset>
-            </wp:positionV>
-            <wp:extent cx="2226197" cy="2203403"/>
-            <wp:effectExtent l="152400" t="152400" r="365125" b="368935"/>
-            <wp:wrapNone/>
-            <wp:docPr id="3" name="Picture 3"/>
-            <wp:cNvGraphicFramePr>
-              <a:graphicFrameLocks xmlns:a="http://schemas.openxmlformats.org/drawingml/2006/main" noChangeAspect="1"/>
-            </wp:cNvGraphicFramePr>
-            <a:graphic xmlns:a="http://schemas.openxmlformats.org/drawingml/2006/main">
-              <a:graphicData uri="http://schemas.openxmlformats.org/drawingml/2006/picture">
-                <pic:pic xmlns:pic="http://schemas.openxmlformats.org/drawingml/2006/picture">
-                  <pic:nvPicPr>
-                    <pic:cNvPr id="1" name=""/>
-                    <pic:cNvPicPr/>
-                  </pic:nvPicPr>
-                  <pic:blipFill>
-                    <a:blip r:embed="rId9">
-                      <a:extLst>
-                        <a:ext uri="{28A0092B-C50C-407E-A947-70E740481C1C}">
-                          <a14:useLocalDpi xmlns:a14="http://schemas.microsoft.com/office/drawing/2010/main" val="0"/>
-                        </a:ext>
-                      </a:extLst>
-                    </a:blip>
-                    <a:stretch>
-                      <a:fillRect/>
-                    </a:stretch>
-                  </pic:blipFill>
-                  <pic:spPr>
-                    <a:xfrm>
-                      <a:off x="0" y="0"/>
-                      <a:ext cx="2229479" cy="2206652"/>
-                    </a:xfrm>
-                    <a:prstGeom prst="rect">
-                      <a:avLst/>
-                    </a:prstGeom>
-                    <a:ln>
-                      <a:noFill/>
-                    </a:ln>
-                    <a:effectLst>
-                      <a:outerShdw blurRad="292100" dist="139700" dir="2700000" algn="tl" rotWithShape="0">
-                        <a:srgbClr val="333333">
-                          <a:alpha val="65000"/>
-                        </a:srgbClr>
-                      </a:outerShdw>
-                    </a:effectLst>
-                  </pic:spPr>
-                </pic:pic>
-              </a:graphicData>
-            </a:graphic>
-            <wp14:sizeRelH relativeFrom="margin">
-              <wp14:pctWidth>0</wp14:pctWidth>
-            </wp14:sizeRelH>
-            <wp14:sizeRelV relativeFrom="margin">
-              <wp14:pctHeight>0</wp14:pctHeight>
-            </wp14:sizeRelV>
-          </wp:anchor>
-        </w:drawing>
-      </w:r>
-      <w:r>
-        <w:rPr>
-          <w:rFonts w:cs="Calibri"/>
-          <w:noProof/>
-          <w:rtl/>
-        </w:rPr>
-        <w:drawing>
-          <wp:anchor distT="0" distB="0" distL="114300" distR="114300" simplePos="0" relativeHeight="251661312" behindDoc="0" locked="0" layoutInCell="1" allowOverlap="1" wp14:anchorId="2BAE43C4" wp14:editId="55A83B52">
-            <wp:simplePos x="0" y="0"/>
-            <wp:positionH relativeFrom="column">
-              <wp:posOffset>3497854</wp:posOffset>
-            </wp:positionH>
-            <wp:positionV relativeFrom="paragraph">
-              <wp:posOffset>68878</wp:posOffset>
+              <wp:posOffset>20541</wp:posOffset>
             </wp:positionV>
             <wp:extent cx="2149258" cy="2209647"/>
             <wp:effectExtent l="152400" t="152400" r="365760" b="362585"/>
@@ -830,7 +728,7 @@
                     <pic:cNvPicPr/>
                   </pic:nvPicPr>
                   <pic:blipFill>
-                    <a:blip r:embed="rId10">
+                    <a:blip r:embed="rId11">
                       <a:extLst>
                         <a:ext uri="{28A0092B-C50C-407E-A947-70E740481C1C}">
                           <a14:useLocalDpi xmlns:a14="http://schemas.microsoft.com/office/drawing/2010/main" val="0"/>
@@ -872,6 +770,85 @@
           </wp:anchor>
         </w:drawing>
       </w:r>
+      <w:r>
+        <w:rPr>
+          <w:rFonts w:cstheme="minorHAnsi"/>
+          <w:rtl/>
+        </w:rPr>
+        <w:br/>
+      </w:r>
+      <w:r>
+        <w:rPr>
+          <w:rFonts w:cs="Calibri"/>
+          <w:noProof/>
+          <w:rtl/>
+        </w:rPr>
+        <w:drawing>
+          <wp:anchor distT="0" distB="0" distL="114300" distR="114300" simplePos="0" relativeHeight="251660288" behindDoc="0" locked="0" layoutInCell="1" allowOverlap="1" wp14:anchorId="40B87502" wp14:editId="3AD8DF91">
+            <wp:simplePos x="0" y="0"/>
+            <wp:positionH relativeFrom="column">
+              <wp:posOffset>437818</wp:posOffset>
+            </wp:positionH>
+            <wp:positionV relativeFrom="paragraph">
+              <wp:posOffset>74295</wp:posOffset>
+            </wp:positionV>
+            <wp:extent cx="2226197" cy="2203403"/>
+            <wp:effectExtent l="152400" t="152400" r="365125" b="368935"/>
+            <wp:wrapNone/>
+            <wp:docPr id="3" name="Picture 3"/>
+            <wp:cNvGraphicFramePr>
+              <a:graphicFrameLocks xmlns:a="http://schemas.openxmlformats.org/drawingml/2006/main" noChangeAspect="1"/>
+            </wp:cNvGraphicFramePr>
+            <a:graphic xmlns:a="http://schemas.openxmlformats.org/drawingml/2006/main">
+              <a:graphicData uri="http://schemas.openxmlformats.org/drawingml/2006/picture">
+                <pic:pic xmlns:pic="http://schemas.openxmlformats.org/drawingml/2006/picture">
+                  <pic:nvPicPr>
+                    <pic:cNvPr id="1" name=""/>
+                    <pic:cNvPicPr/>
+                  </pic:nvPicPr>
+                  <pic:blipFill>
+                    <a:blip r:embed="rId12">
+                      <a:extLst>
+                        <a:ext uri="{28A0092B-C50C-407E-A947-70E740481C1C}">
+                          <a14:useLocalDpi xmlns:a14="http://schemas.microsoft.com/office/drawing/2010/main" val="0"/>
+                        </a:ext>
+                      </a:extLst>
+                    </a:blip>
+                    <a:stretch>
+                      <a:fillRect/>
+                    </a:stretch>
+                  </pic:blipFill>
+                  <pic:spPr>
+                    <a:xfrm>
+                      <a:off x="0" y="0"/>
+                      <a:ext cx="2226197" cy="2203403"/>
+                    </a:xfrm>
+                    <a:prstGeom prst="rect">
+                      <a:avLst/>
+                    </a:prstGeom>
+                    <a:ln>
+                      <a:noFill/>
+                    </a:ln>
+                    <a:effectLst>
+                      <a:outerShdw blurRad="292100" dist="139700" dir="2700000" algn="tl" rotWithShape="0">
+                        <a:srgbClr val="333333">
+                          <a:alpha val="65000"/>
+                        </a:srgbClr>
+                      </a:outerShdw>
+                    </a:effectLst>
+                  </pic:spPr>
+                </pic:pic>
+              </a:graphicData>
+            </a:graphic>
+            <wp14:sizeRelH relativeFrom="margin">
+              <wp14:pctWidth>0</wp14:pctWidth>
+            </wp14:sizeRelH>
+            <wp14:sizeRelV relativeFrom="margin">
+              <wp14:pctHeight>0</wp14:pctHeight>
+            </wp14:sizeRelV>
+          </wp:anchor>
+        </w:drawing>
+      </w:r>
     </w:p>
     <w:p>
       <w:pPr>
@@ -935,8 +912,73 @@
         </w:tabs>
         <w:rPr>
           <w:rFonts w:cstheme="minorHAnsi"/>
-        </w:rPr>
-      </w:pPr>
+          <w:rtl/>
+        </w:rPr>
+      </w:pPr>
+    </w:p>
+    <w:p>
+      <w:pPr>
+        <w:tabs>
+          <w:tab w:val="left" w:pos="2150"/>
+        </w:tabs>
+        <w:rPr>
+          <w:rFonts w:cstheme="minorHAnsi"/>
+        </w:rPr>
+      </w:pPr>
+      <w:r>
+        <w:rPr>
+          <w:rFonts w:cstheme="minorHAnsi"/>
+          <w:rtl/>
+        </w:rPr>
+        <w:br/>
+      </w:r>
+      <w:r>
+        <w:rPr>
+          <w:rFonts w:cstheme="minorHAnsi" w:hint="cs"/>
+          <w:rtl/>
+        </w:rPr>
+        <w:t>נשים לב שכעט החוט הראשי (</w:t>
+      </w:r>
+      <w:r>
+        <w:rPr>
+          <w:rFonts w:cstheme="minorHAnsi"/>
+        </w:rPr>
+        <w:t>main</w:t>
+      </w:r>
+      <w:r>
+        <w:rPr>
+          <w:rFonts w:cstheme="minorHAnsi" w:hint="cs"/>
+          <w:rtl/>
+        </w:rPr>
+        <w:t>) לא מחכה שכל החוטים יסיימו על מנת להדפיס את ההודעה</w:t>
+      </w:r>
+      <w:r>
+        <w:rPr>
+          <w:rFonts w:cstheme="minorHAnsi"/>
+          <w:rtl/>
+        </w:rPr>
+        <w:br/>
+      </w:r>
+      <w:r>
+        <w:rPr>
+          <w:rFonts w:cstheme="minorHAnsi" w:hint="cs"/>
+          <w:rtl/>
+        </w:rPr>
+        <w:t xml:space="preserve"> "</w:t>
+      </w:r>
+      <w:r>
+        <w:t xml:space="preserve"> </w:t>
+      </w:r>
+      <w:r>
+        <w:t>"That's all, folks</w:t>
+      </w:r>
+      <w:r>
+        <w:rPr>
+          <w:rFonts w:cstheme="minorHAnsi" w:hint="cs"/>
+          <w:rtl/>
+        </w:rPr>
+        <w:t xml:space="preserve"> ולכן ההודעה תודפס כל פעם במקום אחר כאשר החוט הראשי יגיע לפקודת ההדפסה.</w:t>
+      </w:r>
     </w:p>
     <w:p>
       <w:pPr>
@@ -1028,7 +1070,7 @@
                     <pic:cNvPicPr/>
                   </pic:nvPicPr>
                   <pic:blipFill>
-                    <a:blip r:embed="rId11"/>
+                    <a:blip r:embed="rId13"/>
                     <a:stretch>
                       <a:fillRect/>
                     </a:stretch>
@@ -1115,7 +1157,48 @@
           <w:rFonts w:cstheme="minorHAnsi" w:hint="cs"/>
           <w:rtl/>
         </w:rPr>
-        <w:t xml:space="preserve"> הוא יחכה שהחוט שיצר יסיים את תפקידו לפני שיצור את החוט הבא לכן נקבל את אופן ההדפסה המוצג מעלה ובנוסף בעקבות מימוש זה נעבד את תכונת המקביליות שאנחנו מנשים להשיג.</w:t>
+        <w:t xml:space="preserve"> הוא</w:t>
+      </w:r>
+      <w:r>
+        <w:rPr>
+          <w:rFonts w:cstheme="minorHAnsi" w:hint="cs"/>
+          <w:rtl/>
+        </w:rPr>
+        <w:t>(</w:t>
+      </w:r>
+      <w:r>
+        <w:rPr>
+          <w:rFonts w:cstheme="minorHAnsi"/>
+        </w:rPr>
+        <w:t>main</w:t>
+      </w:r>
+      <w:r>
+        <w:rPr>
+          <w:rFonts w:cstheme="minorHAnsi" w:hint="cs"/>
+          <w:rtl/>
+        </w:rPr>
+        <w:t>)</w:t>
+      </w:r>
+      <w:r>
+        <w:rPr>
+          <w:rFonts w:cstheme="minorHAnsi" w:hint="cs"/>
+          <w:rtl/>
+        </w:rPr>
+        <w:t xml:space="preserve"> יחכה שהחוט </w:t>
+      </w:r>
+      <w:r>
+        <w:rPr>
+          <w:rFonts w:cstheme="minorHAnsi" w:hint="cs"/>
+          <w:rtl/>
+        </w:rPr>
+        <w:t xml:space="preserve"> שהו </w:t>
+      </w:r>
+      <w:r>
+        <w:rPr>
+          <w:rFonts w:cstheme="minorHAnsi" w:hint="cs"/>
+          <w:rtl/>
+        </w:rPr>
+        <w:t>יצר יסיים את תפקידו לפני שיצור את החוט הבא לכן נקבל את אופן ההדפסה המוצג מעלה ובנוסף בעקבות מימוש זה נעבד את תכונת המקביליות שאנחנו מנשים להשיג.</w:t>
       </w:r>
     </w:p>
     <w:p>
@@ -1133,6 +1216,13 @@
           <w:rtl/>
         </w:rPr>
       </w:pPr>
+      <w:r>
+        <w:rPr>
+          <w:rFonts w:cstheme="minorHAnsi" w:hint="cs"/>
+          <w:rtl/>
+        </w:rPr>
+        <w:t xml:space="preserve">במצב כזה אנחנו נקלע שסוג של לולאה אין סופית כיוון שהחוט שיקרא לפקודה המדוברת יגרום לזה שהוא יחכה לעצמו שהוא יסיים </w:t>
+      </w:r>
     </w:p>
     <w:p>
       <w:pPr>
@@ -1141,7 +1231,19 @@
         </w:tabs>
         <w:jc w:val="center"/>
         <w:rPr>
-          <w:rFonts w:cstheme="minorHAnsi"/>
+          <w:rFonts w:cstheme="minorHAnsi" w:hint="cs"/>
+          <w:rtl/>
+        </w:rPr>
+      </w:pPr>
+    </w:p>
+    <w:p>
+      <w:pPr>
+        <w:bidi w:val="0"/>
+        <w:spacing w:line="259" w:lineRule="auto"/>
+        <w:rPr>
+          <w:rFonts w:cstheme="minorHAnsi"/>
+          <w:b/>
+          <w:bCs/>
           <w:rtl/>
         </w:rPr>
       </w:pPr>
@@ -1152,9 +1254,17 @@
           <w:rtl/>
         </w:rPr>
         <w:drawing>
-          <wp:inline distT="0" distB="0" distL="0" distR="0" wp14:anchorId="72BC1BA1" wp14:editId="357CD551">
-            <wp:extent cx="3325912" cy="2159000"/>
-            <wp:effectExtent l="0" t="0" r="8255" b="0"/>
+          <wp:anchor distT="0" distB="0" distL="114300" distR="114300" simplePos="0" relativeHeight="251662336" behindDoc="0" locked="0" layoutInCell="1" allowOverlap="1" wp14:anchorId="72BC1BA1" wp14:editId="0F643A85">
+            <wp:simplePos x="0" y="0"/>
+            <wp:positionH relativeFrom="column">
+              <wp:posOffset>439005</wp:posOffset>
+            </wp:positionH>
+            <wp:positionV relativeFrom="paragraph">
+              <wp:posOffset>578954</wp:posOffset>
+            </wp:positionV>
+            <wp:extent cx="4250362" cy="2759102"/>
+            <wp:effectExtent l="0" t="0" r="0" b="3175"/>
+            <wp:wrapNone/>
             <wp:docPr id="8" name="Picture 8"/>
             <wp:cNvGraphicFramePr>
               <a:graphicFrameLocks xmlns:a="http://schemas.openxmlformats.org/drawingml/2006/main" noChangeAspect="1"/>
@@ -1167,7 +1277,13 @@
                     <pic:cNvPicPr/>
                   </pic:nvPicPr>
                   <pic:blipFill>
-                    <a:blip r:embed="rId12"/>
+                    <a:blip r:embed="rId14">
+                      <a:extLst>
+                        <a:ext uri="{28A0092B-C50C-407E-A947-70E740481C1C}">
+                          <a14:useLocalDpi xmlns:a14="http://schemas.microsoft.com/office/drawing/2010/main" val="0"/>
+                        </a:ext>
+                      </a:extLst>
+                    </a:blip>
                     <a:stretch>
                       <a:fillRect/>
                     </a:stretch>
@@ -1175,7 +1291,7 @@
                   <pic:spPr>
                     <a:xfrm>
                       <a:off x="0" y="0"/>
-                      <a:ext cx="3325912" cy="2159000"/>
+                      <a:ext cx="4250362" cy="2759102"/>
                     </a:xfrm>
                     <a:prstGeom prst="rect">
                       <a:avLst/>
@@ -1184,21 +1300,9 @@
                 </pic:pic>
               </a:graphicData>
             </a:graphic>
-          </wp:inline>
+          </wp:anchor>
         </w:drawing>
       </w:r>
-    </w:p>
-    <w:p>
-      <w:pPr>
-        <w:bidi w:val="0"/>
-        <w:spacing w:line="259" w:lineRule="auto"/>
-        <w:rPr>
-          <w:rFonts w:cstheme="minorHAnsi"/>
-          <w:b/>
-          <w:bCs/>
-          <w:rtl/>
-        </w:rPr>
-      </w:pPr>
       <w:r>
         <w:rPr>
           <w:rFonts w:cstheme="minorHAnsi"/>
@@ -2670,20 +2774,19 @@
     </w:p>
     <w:p>
       <w:pPr>
-        <w:tabs>
-          <w:tab w:val="left" w:pos="3090"/>
-        </w:tabs>
-        <w:rPr>
-          <w:rFonts w:cstheme="minorHAnsi"/>
-        </w:rPr>
-      </w:pPr>
-    </w:p>
-    <w:p>
-      <w:pPr>
         <w:bidi w:val="0"/>
         <w:spacing w:line="259" w:lineRule="auto"/>
         <w:rPr>
           <w:rFonts w:cstheme="minorHAnsi"/>
+          <w:rtl/>
+        </w:rPr>
+      </w:pPr>
+    </w:p>
+    <w:p>
+      <w:pPr>
+        <w:spacing w:line="259" w:lineRule="auto"/>
+        <w:rPr>
+          <w:rFonts w:cstheme="minorHAnsi"/>
           <w:b/>
           <w:bCs/>
           <w:rtl/>
@@ -2691,34 +2794,469 @@
       </w:pPr>
       <w:r>
         <w:rPr>
-          <w:rFonts w:cstheme="minorHAnsi"/>
+          <w:rFonts w:cstheme="minorHAnsi" w:hint="cs"/>
           <w:b/>
           <w:bCs/>
           <w:rtl/>
         </w:rPr>
         <w:lastRenderedPageBreak/>
-        <w:br w:type="page"/>
-      </w:r>
-    </w:p>
-    <w:p>
-      <w:pPr>
-        <w:tabs>
-          <w:tab w:val="left" w:pos="3090"/>
-        </w:tabs>
-        <w:rPr>
-          <w:rFonts w:cstheme="minorHAnsi"/>
-          <w:rtl/>
-        </w:rPr>
-      </w:pPr>
-      <w:r>
-        <w:rPr>
-          <w:rFonts w:cstheme="minorHAnsi" w:hint="cs"/>
+        <w:t>מטלה 4:</w:t>
+      </w:r>
+    </w:p>
+    <w:p>
+      <w:pPr>
+        <w:pStyle w:val="HTML"/>
+        <w:shd w:val="clear" w:color="auto" w:fill="2B2B2B"/>
+        <w:rPr>
+          <w:color w:val="A9B7C6"/>
+        </w:rPr>
+      </w:pPr>
+      <w:r>
+        <w:rPr>
+          <w:color w:val="CC7832"/>
+        </w:rPr>
+        <w:t xml:space="preserve">public class </w:t>
+      </w:r>
+      <w:r>
+        <w:rPr>
+          <w:color w:val="A9B7C6"/>
+        </w:rPr>
+        <w:t>ProducerConsumer2 {</w:t>
+      </w:r>
+      <w:r>
+        <w:rPr>
+          <w:color w:val="A9B7C6"/>
+        </w:rPr>
+        <w:br/>
+        <w:t xml:space="preserve">    Queue&lt;Integer&gt; </w:t>
+      </w:r>
+      <w:r>
+        <w:rPr>
+          <w:color w:val="9876AA"/>
+        </w:rPr>
+        <w:t xml:space="preserve">workingQueue </w:t>
+      </w:r>
+      <w:r>
+        <w:rPr>
+          <w:color w:val="A9B7C6"/>
+        </w:rPr>
+        <w:t xml:space="preserve">= </w:t>
+      </w:r>
+      <w:r>
+        <w:rPr>
+          <w:color w:val="CC7832"/>
+        </w:rPr>
+        <w:t xml:space="preserve">new </w:t>
+      </w:r>
+      <w:r>
+        <w:rPr>
+          <w:color w:val="A9B7C6"/>
+        </w:rPr>
+        <w:t>LinkedList&lt;Integer</w:t>
+      </w:r>
+      <w:proofErr w:type="gramStart"/>
+      <w:r>
+        <w:rPr>
+          <w:color w:val="A9B7C6"/>
+        </w:rPr>
+        <w:t>&gt;(</w:t>
+      </w:r>
+      <w:proofErr w:type="gramEnd"/>
+      <w:r>
+        <w:rPr>
+          <w:color w:val="A9B7C6"/>
+        </w:rPr>
+        <w:t>)</w:t>
+      </w:r>
+      <w:r>
+        <w:rPr>
+          <w:color w:val="CC7832"/>
+        </w:rPr>
+        <w:t>;</w:t>
+      </w:r>
+      <w:r>
+        <w:rPr>
+          <w:color w:val="CC7832"/>
+        </w:rPr>
+        <w:br/>
+        <w:t xml:space="preserve">    public synchronized void </w:t>
+      </w:r>
+      <w:r>
+        <w:rPr>
+          <w:color w:val="FFC66D"/>
+        </w:rPr>
+        <w:t>produce</w:t>
+      </w:r>
+      <w:r>
+        <w:rPr>
+          <w:color w:val="A9B7C6"/>
+        </w:rPr>
+        <w:t>(</w:t>
+      </w:r>
+      <w:r>
+        <w:rPr>
+          <w:color w:val="CC7832"/>
+        </w:rPr>
+        <w:t xml:space="preserve">int </w:t>
+      </w:r>
+      <w:r>
+        <w:rPr>
+          <w:color w:val="A9B7C6"/>
+        </w:rPr>
+        <w:t>num) {</w:t>
+      </w:r>
+      <w:r>
+        <w:rPr>
+          <w:color w:val="A9B7C6"/>
+        </w:rPr>
+        <w:br/>
+        <w:t xml:space="preserve">        </w:t>
+      </w:r>
+      <w:r>
+        <w:rPr>
+          <w:color w:val="CC7832"/>
+        </w:rPr>
+        <w:t xml:space="preserve">while </w:t>
+      </w:r>
+      <w:r>
+        <w:rPr>
+          <w:color w:val="A9B7C6"/>
+        </w:rPr>
+        <w:t>(</w:t>
+      </w:r>
+      <w:r>
+        <w:rPr>
+          <w:color w:val="9876AA"/>
+        </w:rPr>
+        <w:t>workingQueue</w:t>
+      </w:r>
+      <w:r>
+        <w:rPr>
+          <w:color w:val="A9B7C6"/>
+        </w:rPr>
+        <w:t xml:space="preserve">.size() &gt;= </w:t>
+      </w:r>
+      <w:r>
+        <w:rPr>
+          <w:color w:val="6897BB"/>
+        </w:rPr>
+        <w:t>10</w:t>
+      </w:r>
+      <w:r>
+        <w:rPr>
+          <w:color w:val="A9B7C6"/>
+        </w:rPr>
+        <w:t>) {</w:t>
+      </w:r>
+      <w:r>
+        <w:rPr>
+          <w:color w:val="A9B7C6"/>
+        </w:rPr>
+        <w:br/>
+        <w:t xml:space="preserve">            wait()</w:t>
+      </w:r>
+      <w:r>
+        <w:rPr>
+          <w:color w:val="CC7832"/>
+        </w:rPr>
+        <w:t>;</w:t>
+      </w:r>
+      <w:r>
+        <w:rPr>
+          <w:color w:val="CC7832"/>
+        </w:rPr>
+        <w:br/>
+        <w:t xml:space="preserve">        </w:t>
+      </w:r>
+      <w:r>
+        <w:rPr>
+          <w:color w:val="A9B7C6"/>
+        </w:rPr>
+        <w:t>}</w:t>
+      </w:r>
+      <w:r>
+        <w:rPr>
+          <w:color w:val="A9B7C6"/>
+        </w:rPr>
+        <w:br/>
+        <w:t xml:space="preserve">        </w:t>
+      </w:r>
+      <w:r>
+        <w:rPr>
+          <w:color w:val="9876AA"/>
+        </w:rPr>
+        <w:t>workingQueue</w:t>
+      </w:r>
+      <w:r>
+        <w:rPr>
+          <w:color w:val="A9B7C6"/>
+        </w:rPr>
+        <w:t>.add(num)</w:t>
+      </w:r>
+      <w:r>
+        <w:rPr>
+          <w:color w:val="CC7832"/>
+        </w:rPr>
+        <w:t>;</w:t>
+      </w:r>
+      <w:r>
+        <w:rPr>
+          <w:color w:val="CC7832"/>
+        </w:rPr>
+        <w:br/>
+        <w:t xml:space="preserve">        </w:t>
+      </w:r>
+      <w:r>
+        <w:rPr>
+          <w:color w:val="A9B7C6"/>
+        </w:rPr>
+        <w:t>notifyAll()</w:t>
+      </w:r>
+      <w:r>
+        <w:rPr>
+          <w:color w:val="CC7832"/>
+        </w:rPr>
+        <w:t>;</w:t>
+      </w:r>
+      <w:r>
+        <w:rPr>
+          <w:color w:val="CC7832"/>
+        </w:rPr>
+        <w:br/>
+        <w:t xml:space="preserve">    </w:t>
+      </w:r>
+      <w:r>
+        <w:rPr>
+          <w:color w:val="A9B7C6"/>
+        </w:rPr>
+        <w:t>}</w:t>
+      </w:r>
+      <w:r>
+        <w:rPr>
+          <w:color w:val="A9B7C6"/>
+        </w:rPr>
+        <w:br/>
+        <w:t xml:space="preserve">    </w:t>
+      </w:r>
+      <w:r>
+        <w:rPr>
+          <w:color w:val="CC7832"/>
+        </w:rPr>
+        <w:t xml:space="preserve">public synchronized </w:t>
+      </w:r>
+      <w:r>
+        <w:rPr>
+          <w:color w:val="A9B7C6"/>
+        </w:rPr>
+        <w:t xml:space="preserve">Integer </w:t>
+      </w:r>
+      <w:r>
+        <w:rPr>
+          <w:color w:val="FFC66D"/>
+        </w:rPr>
+        <w:t>consume</w:t>
+      </w:r>
+      <w:r>
+        <w:rPr>
+          <w:color w:val="A9B7C6"/>
+        </w:rPr>
+        <w:t xml:space="preserve">() </w:t>
+      </w:r>
+      <w:r>
+        <w:rPr>
+          <w:color w:val="CC7832"/>
+        </w:rPr>
+        <w:t xml:space="preserve">throws </w:t>
+      </w:r>
+      <w:r>
+        <w:rPr>
+          <w:color w:val="A9B7C6"/>
+        </w:rPr>
+        <w:t>InterruptedException {</w:t>
+      </w:r>
+      <w:r>
+        <w:rPr>
+          <w:color w:val="A9B7C6"/>
+        </w:rPr>
+        <w:br/>
+        <w:t xml:space="preserve">        </w:t>
+      </w:r>
+      <w:r>
+        <w:rPr>
+          <w:color w:val="CC7832"/>
+        </w:rPr>
+        <w:t xml:space="preserve">while </w:t>
+      </w:r>
+      <w:r>
+        <w:rPr>
+          <w:color w:val="A9B7C6"/>
+        </w:rPr>
+        <w:t>(</w:t>
+      </w:r>
+      <w:r>
+        <w:rPr>
+          <w:color w:val="9876AA"/>
+        </w:rPr>
+        <w:t>workingQueue</w:t>
+      </w:r>
+      <w:r>
+        <w:rPr>
+          <w:color w:val="A9B7C6"/>
+        </w:rPr>
+        <w:t>.isEmpty()) {</w:t>
+      </w:r>
+      <w:r>
+        <w:rPr>
+          <w:color w:val="A9B7C6"/>
+        </w:rPr>
+        <w:br/>
+        <w:t xml:space="preserve">            wait()</w:t>
+      </w:r>
+      <w:r>
+        <w:rPr>
+          <w:color w:val="CC7832"/>
+        </w:rPr>
+        <w:t>;</w:t>
+      </w:r>
+      <w:r>
+        <w:rPr>
+          <w:color w:val="CC7832"/>
+        </w:rPr>
+        <w:br/>
+        <w:t xml:space="preserve">        </w:t>
+      </w:r>
+      <w:r>
+        <w:rPr>
+          <w:color w:val="A9B7C6"/>
+        </w:rPr>
+        <w:t>}</w:t>
+      </w:r>
+      <w:r>
+        <w:rPr>
+          <w:color w:val="A9B7C6"/>
+        </w:rPr>
+        <w:br/>
+        <w:t xml:space="preserve">        </w:t>
+      </w:r>
+      <w:r>
+        <w:rPr>
+          <w:color w:val="CC7832"/>
+        </w:rPr>
+        <w:t xml:space="preserve">return </w:t>
+      </w:r>
+      <w:r>
+        <w:rPr>
+          <w:color w:val="9876AA"/>
+        </w:rPr>
+        <w:t>workingQueue</w:t>
+      </w:r>
+      <w:r>
+        <w:rPr>
+          <w:color w:val="A9B7C6"/>
+        </w:rPr>
+        <w:t>.poll()</w:t>
+      </w:r>
+      <w:r>
+        <w:rPr>
+          <w:color w:val="CC7832"/>
+        </w:rPr>
+        <w:t>;</w:t>
+      </w:r>
+      <w:r>
+        <w:rPr>
+          <w:color w:val="CC7832"/>
+        </w:rPr>
+        <w:br/>
+        <w:t xml:space="preserve">    </w:t>
+      </w:r>
+      <w:r>
+        <w:rPr>
+          <w:color w:val="A9B7C6"/>
+        </w:rPr>
+        <w:t>}</w:t>
+      </w:r>
+      <w:r>
+        <w:rPr>
+          <w:color w:val="A9B7C6"/>
+        </w:rPr>
+        <w:br/>
+        <w:t>}</w:t>
+      </w:r>
+    </w:p>
+    <w:p>
+      <w:pPr>
+        <w:spacing w:line="259" w:lineRule="auto"/>
+        <w:rPr>
+          <w:rFonts w:cstheme="minorHAnsi"/>
           <w:b/>
           <w:bCs/>
           <w:rtl/>
         </w:rPr>
-        <w:lastRenderedPageBreak/>
-        <w:t>מטלה 4:</w:t>
+      </w:pPr>
+    </w:p>
+    <w:p>
+      <w:pPr>
+        <w:spacing w:line="259" w:lineRule="auto"/>
+        <w:rPr>
+          <w:rFonts w:cstheme="minorHAnsi"/>
+        </w:rPr>
+      </w:pPr>
+      <w:r>
+        <w:rPr>
+          <w:rFonts w:cstheme="minorHAnsi" w:hint="cs"/>
+          <w:b/>
+          <w:bCs/>
+          <w:rtl/>
+        </w:rPr>
+        <w:t xml:space="preserve">סעיף 5 </w:t>
+      </w:r>
+      <w:r>
+        <w:rPr>
+          <w:rFonts w:cstheme="minorHAnsi"/>
+          <w:b/>
+          <w:bCs/>
+          <w:rtl/>
+        </w:rPr>
+        <w:t>–</w:t>
+      </w:r>
+      <w:r>
+        <w:rPr>
+          <w:rFonts w:cstheme="minorHAnsi" w:hint="cs"/>
+          <w:b/>
+          <w:bCs/>
+          <w:rtl/>
+        </w:rPr>
+        <w:t xml:space="preserve"> תרגיל מעבדה.</w:t>
+      </w:r>
+      <w:r>
+        <w:rPr>
+          <w:rFonts w:cstheme="minorHAnsi"/>
+          <w:b/>
+          <w:bCs/>
+          <w:rtl/>
+        </w:rPr>
+        <w:br/>
+      </w:r>
+      <w:r>
+        <w:rPr>
+          <w:rFonts w:cstheme="minorHAnsi" w:hint="cs"/>
+          <w:rtl/>
+        </w:rPr>
+        <w:t>אפשרות ראשונה לדעת שהחוטים עבדו במקביל היא להריץ את הקוד ללא מקבול ולראות שלוקח לנו יותר זמן להריץ.</w:t>
+      </w:r>
+      <w:r>
+        <w:rPr>
+          <w:rFonts w:cstheme="minorHAnsi"/>
+          <w:rtl/>
+        </w:rPr>
+        <w:br/>
+      </w:r>
+      <w:r>
+        <w:rPr>
+          <w:rFonts w:cstheme="minorHAnsi" w:hint="cs"/>
+          <w:rtl/>
+        </w:rPr>
+        <w:t>אפשרות נוספת היא להוסיף פקודות הדפסה שכל חוט ידפיס מתי הוא סיים וכך נוכל לראות אם הסדר הוא סדרתי או לא</w:t>
       </w:r>
     </w:p>
     <w:p>
@@ -3179,6 +3717,95 @@
       </w:pPr>
     </w:lvl>
   </w:abstractNum>
+  <w:abstractNum w:abstractNumId="3" w15:restartNumberingAfterBreak="0">
+    <w:nsid w:val="3D7C7CEE"/>
+    <w:multiLevelType w:val="hybridMultilevel"/>
+    <w:tmpl w:val="CEC05C30"/>
+    <w:lvl w:ilvl="0" w:tplc="FFFFFFFF">
+      <w:start w:val="1"/>
+      <w:numFmt w:val="decimal"/>
+      <w:lvlText w:val="%1)"/>
+      <w:lvlJc w:val="left"/>
+      <w:pPr>
+        <w:ind w:left="720" w:hanging="360"/>
+      </w:pPr>
+      <w:rPr>
+        <w:rFonts w:hint="default"/>
+      </w:rPr>
+    </w:lvl>
+    <w:lvl w:ilvl="1" w:tplc="FFFFFFFF" w:tentative="1">
+      <w:start w:val="1"/>
+      <w:numFmt w:val="lowerLetter"/>
+      <w:lvlText w:val="%2."/>
+      <w:lvlJc w:val="left"/>
+      <w:pPr>
+        <w:ind w:left="1440" w:hanging="360"/>
+      </w:pPr>
+    </w:lvl>
+    <w:lvl w:ilvl="2" w:tplc="FFFFFFFF" w:tentative="1">
+      <w:start w:val="1"/>
+      <w:numFmt w:val="lowerRoman"/>
+      <w:lvlText w:val="%3."/>
+      <w:lvlJc w:val="right"/>
+      <w:pPr>
+        <w:ind w:left="2160" w:hanging="180"/>
+      </w:pPr>
+    </w:lvl>
+    <w:lvl w:ilvl="3" w:tplc="FFFFFFFF" w:tentative="1">
+      <w:start w:val="1"/>
+      <w:numFmt w:val="decimal"/>
+      <w:lvlText w:val="%4."/>
+      <w:lvlJc w:val="left"/>
+      <w:pPr>
+        <w:ind w:left="2880" w:hanging="360"/>
+      </w:pPr>
+    </w:lvl>
+    <w:lvl w:ilvl="4" w:tplc="FFFFFFFF" w:tentative="1">
+      <w:start w:val="1"/>
+      <w:numFmt w:val="lowerLetter"/>
+      <w:lvlText w:val="%5."/>
+      <w:lvlJc w:val="left"/>
+      <w:pPr>
+        <w:ind w:left="3600" w:hanging="360"/>
+      </w:pPr>
+    </w:lvl>
+    <w:lvl w:ilvl="5" w:tplc="FFFFFFFF" w:tentative="1">
+      <w:start w:val="1"/>
+      <w:numFmt w:val="lowerRoman"/>
+      <w:lvlText w:val="%6."/>
+      <w:lvlJc w:val="right"/>
+      <w:pPr>
+        <w:ind w:left="4320" w:hanging="180"/>
+      </w:pPr>
+    </w:lvl>
+    <w:lvl w:ilvl="6" w:tplc="FFFFFFFF" w:tentative="1">
+      <w:start w:val="1"/>
+      <w:numFmt w:val="decimal"/>
+      <w:lvlText w:val="%7."/>
+      <w:lvlJc w:val="left"/>
+      <w:pPr>
+        <w:ind w:left="5040" w:hanging="360"/>
+      </w:pPr>
+    </w:lvl>
+    <w:lvl w:ilvl="7" w:tplc="FFFFFFFF" w:tentative="1">
+      <w:start w:val="1"/>
+      <w:numFmt w:val="lowerLetter"/>
+      <w:lvlText w:val="%8."/>
+      <w:lvlJc w:val="left"/>
+      <w:pPr>
+        <w:ind w:left="5760" w:hanging="360"/>
+      </w:pPr>
+    </w:lvl>
+    <w:lvl w:ilvl="8" w:tplc="FFFFFFFF" w:tentative="1">
+      <w:start w:val="1"/>
+      <w:numFmt w:val="lowerRoman"/>
+      <w:lvlText w:val="%9."/>
+      <w:lvlJc w:val="right"/>
+      <w:pPr>
+        <w:ind w:left="6480" w:hanging="180"/>
+      </w:pPr>
+    </w:lvl>
+  </w:abstractNum>
   <w:num w:numId="1" w16cid:durableId="270358216">
     <w:abstractNumId w:val="1"/>
   </w:num>
@@ -3187,6 +3814,9 @@
   </w:num>
   <w:num w:numId="3" w16cid:durableId="532498833">
     <w:abstractNumId w:val="2"/>
+  </w:num>
+  <w:num w:numId="4" w16cid:durableId="2086611879">
+    <w:abstractNumId w:val="3"/>
   </w:num>
 </w:numbering>
 </file>

</xml_diff>